<commit_message>
Manual, pestaña de programas
</commit_message>
<xml_diff>
--- a/Inglés/Manual.docx
+++ b/Inglés/Manual.docx
@@ -50,7 +50,7 @@
           <w:noProof/>
         </w:rPr>
         <w:drawing>
-          <wp:anchor distT="0" distB="0" distL="114300" distR="114300" simplePos="0" relativeHeight="251658240" behindDoc="0" locked="0" layoutInCell="1" allowOverlap="1" wp14:anchorId="7A71F76F" wp14:editId="6E3347C9">
+          <wp:anchor distT="0" distB="0" distL="114300" distR="114300" simplePos="0" relativeHeight="251656704" behindDoc="0" locked="0" layoutInCell="1" allowOverlap="1" wp14:anchorId="7A71F76F" wp14:editId="6E3347C9">
             <wp:simplePos x="0" y="0"/>
             <wp:positionH relativeFrom="column">
               <wp:posOffset>1123950</wp:posOffset>
@@ -700,7 +700,7 @@
         </w:rPr>
         <w:lastRenderedPageBreak/>
         <w:drawing>
-          <wp:anchor distT="0" distB="0" distL="114300" distR="114300" simplePos="0" relativeHeight="251658240" behindDoc="0" locked="0" layoutInCell="1" allowOverlap="1" wp14:anchorId="012E5E94" wp14:editId="1574A33D">
+          <wp:anchor distT="0" distB="0" distL="114300" distR="114300" simplePos="0" relativeHeight="251657728" behindDoc="0" locked="0" layoutInCell="1" allowOverlap="1" wp14:anchorId="012E5E94" wp14:editId="1574A33D">
             <wp:simplePos x="0" y="0"/>
             <wp:positionH relativeFrom="column">
               <wp:posOffset>-168395</wp:posOffset>
@@ -992,7 +992,7 @@
         </w:rPr>
         <w:lastRenderedPageBreak/>
         <w:drawing>
-          <wp:anchor distT="0" distB="0" distL="114300" distR="114300" simplePos="0" relativeHeight="251658240" behindDoc="0" locked="0" layoutInCell="1" allowOverlap="1" wp14:anchorId="6AEF13FA" wp14:editId="4CB75976">
+          <wp:anchor distT="0" distB="0" distL="114300" distR="114300" simplePos="0" relativeHeight="251658752" behindDoc="0" locked="0" layoutInCell="1" allowOverlap="1" wp14:anchorId="6AEF13FA" wp14:editId="4CB75976">
             <wp:simplePos x="0" y="0"/>
             <wp:positionH relativeFrom="column">
               <wp:posOffset>247650</wp:posOffset>
@@ -1369,7 +1369,21 @@
         <w:rPr>
           <w:lang w:val="es-UY"/>
         </w:rPr>
-        <w:t>Al hacer click en algún programa en la parte izquierda se mostrará más información del mismo programa.</w:t>
+        <w:t xml:space="preserve">Al hacer </w:t>
+      </w:r>
+      <w:proofErr w:type="spellStart"/>
+      <w:r>
+        <w:rPr>
+          <w:lang w:val="es-UY"/>
+        </w:rPr>
+        <w:t>click</w:t>
+      </w:r>
+      <w:proofErr w:type="spellEnd"/>
+      <w:r>
+        <w:rPr>
+          <w:lang w:val="es-UY"/>
+        </w:rPr>
+        <w:t xml:space="preserve"> en algún programa en la parte izquierda se mostrará más información del mismo programa.</w:t>
       </w:r>
     </w:p>
     <w:p>
@@ -1482,6 +1496,252 @@
     </w:p>
     <w:p>
       <w:pPr>
+        <w:pStyle w:val="Prrafodelista"/>
+        <w:ind w:left="360"/>
+        <w:rPr>
+          <w:lang w:val="es-UY"/>
+        </w:rPr>
+      </w:pPr>
+      <w:r>
+        <w:rPr>
+          <w:lang w:val="es-UY"/>
+        </w:rPr>
+        <w:t xml:space="preserve">Al hacer </w:t>
+      </w:r>
+      <w:proofErr w:type="spellStart"/>
+      <w:r>
+        <w:rPr>
+          <w:lang w:val="es-UY"/>
+        </w:rPr>
+        <w:t>click</w:t>
+      </w:r>
+      <w:proofErr w:type="spellEnd"/>
+      <w:r>
+        <w:rPr>
+          <w:lang w:val="es-UY"/>
+        </w:rPr>
+        <w:t xml:space="preserve"> sobre un programa luego de ser buscado se abre una nueva pestaña con opciones especificas:</w:t>
+      </w:r>
+    </w:p>
+    <w:p>
+      <w:pPr>
+        <w:pStyle w:val="Prrafodelista"/>
+        <w:ind w:left="360"/>
+        <w:rPr>
+          <w:lang w:val="es-UY"/>
+        </w:rPr>
+      </w:pPr>
+    </w:p>
+    <w:p>
+      <w:pPr>
+        <w:pStyle w:val="Prrafodelista"/>
+        <w:numPr>
+          <w:ilvl w:val="0"/>
+          <w:numId w:val="4"/>
+        </w:numPr>
+        <w:rPr>
+          <w:lang w:val="es-UY"/>
+        </w:rPr>
+      </w:pPr>
+      <w:r>
+        <w:rPr>
+          <w:lang w:val="es-UY"/>
+        </w:rPr>
+        <w:lastRenderedPageBreak/>
+        <w:t>Pestaña datos: Se muestra los datos del programa seleccionado, en ella se pueden editar los datos o borrarlo.</w:t>
+      </w:r>
+    </w:p>
+    <w:p>
+      <w:pPr>
+        <w:pStyle w:val="Prrafodelista"/>
+        <w:numPr>
+          <w:ilvl w:val="0"/>
+          <w:numId w:val="4"/>
+        </w:numPr>
+        <w:rPr>
+          <w:lang w:val="es-UY"/>
+        </w:rPr>
+      </w:pPr>
+      <w:r>
+        <w:rPr>
+          <w:lang w:val="es-UY"/>
+        </w:rPr>
+        <w:t>Pestaña funcionario: Se muestra la información de los funcionarios que operan en ese programa</w:t>
+      </w:r>
+      <w:r>
+        <w:rPr>
+          <w:lang w:val="es-UY"/>
+        </w:rPr>
+        <w:t xml:space="preserve">. Al seleccionar un funcionario y se </w:t>
+      </w:r>
+      <w:proofErr w:type="spellStart"/>
+      <w:r>
+        <w:rPr>
+          <w:lang w:val="es-UY"/>
+        </w:rPr>
+        <w:t>clickea</w:t>
+      </w:r>
+      <w:proofErr w:type="spellEnd"/>
+      <w:r>
+        <w:rPr>
+          <w:lang w:val="es-UY"/>
+        </w:rPr>
+        <w:t xml:space="preserve"> el botón terminar se le quita la función del mismo en el programa, o si al </w:t>
+      </w:r>
+      <w:proofErr w:type="spellStart"/>
+      <w:r>
+        <w:rPr>
+          <w:lang w:val="es-UY"/>
+        </w:rPr>
+        <w:t>clickear</w:t>
+      </w:r>
+      <w:proofErr w:type="spellEnd"/>
+      <w:r>
+        <w:rPr>
+          <w:lang w:val="es-UY"/>
+        </w:rPr>
+        <w:t xml:space="preserve"> el botón continuar, el funcionario seguirá con la misma función en el programa.</w:t>
+      </w:r>
+    </w:p>
+    <w:p>
+      <w:pPr>
+        <w:pStyle w:val="Prrafodelista"/>
+        <w:numPr>
+          <w:ilvl w:val="0"/>
+          <w:numId w:val="4"/>
+        </w:numPr>
+        <w:rPr>
+          <w:lang w:val="es-UY"/>
+        </w:rPr>
+      </w:pPr>
+      <w:r>
+        <w:rPr>
+          <w:lang w:val="es-UY"/>
+        </w:rPr>
+        <w:t>Pestaña publicidades:  Se muestra las publicidades que están en ese programa. Botón borrar: Borra las publicidades del programa que estén seleccionadas.</w:t>
+      </w:r>
+    </w:p>
+    <w:p>
+      <w:pPr>
+        <w:pStyle w:val="Prrafodelista"/>
+        <w:numPr>
+          <w:ilvl w:val="0"/>
+          <w:numId w:val="4"/>
+        </w:numPr>
+        <w:rPr>
+          <w:lang w:val="es-UY"/>
+        </w:rPr>
+      </w:pPr>
+      <w:r>
+        <w:rPr>
+          <w:lang w:val="es-UY"/>
+        </w:rPr>
+        <w:t xml:space="preserve">Pestaña alquiler: </w:t>
+      </w:r>
+    </w:p>
+    <w:p>
+      <w:pPr>
+        <w:pStyle w:val="Prrafodelista"/>
+        <w:ind w:left="2880"/>
+        <w:rPr>
+          <w:lang w:val="es-UY"/>
+        </w:rPr>
+      </w:pPr>
+      <w:r>
+        <w:rPr>
+          <w:lang w:val="es-UY"/>
+        </w:rPr>
+        <w:t xml:space="preserve">Se añaden el alquiler del programa, ingresando la fecha de inicio del programa, la fecha del pago (Se puede seleccionar que ya está pago del alquiler), y </w:t>
+      </w:r>
+      <w:r>
+        <w:rPr>
+          <w:lang w:val="es-UY"/>
+        </w:rPr>
+        <w:t xml:space="preserve">su </w:t>
+      </w:r>
+      <w:r>
+        <w:rPr>
+          <w:lang w:val="es-UY"/>
+        </w:rPr>
+        <w:t>valor de alquiler.</w:t>
+      </w:r>
+    </w:p>
+    <w:p>
+      <w:pPr>
+        <w:pStyle w:val="Prrafodelista"/>
+        <w:ind w:left="2880"/>
+        <w:rPr>
+          <w:lang w:val="es-UY"/>
+        </w:rPr>
+      </w:pPr>
+      <w:r>
+        <w:rPr>
+          <w:lang w:val="es-UY"/>
+        </w:rPr>
+        <w:t>Se muestra la información del alquiler del programa, mostrando la fecha de emisión, la fecha del pago y su valor, esta información se puede filtrar por alquileres ya pagos y el año. La última columna elimina el alquiler que esté seleccionando.</w:t>
+      </w:r>
+    </w:p>
+    <w:p>
+      <w:pPr>
+        <w:pStyle w:val="Prrafodelista"/>
+        <w:numPr>
+          <w:ilvl w:val="0"/>
+          <w:numId w:val="4"/>
+        </w:numPr>
+        <w:rPr>
+          <w:lang w:val="es-UY"/>
+        </w:rPr>
+      </w:pPr>
+      <w:r>
+        <w:rPr>
+          <w:lang w:val="es-UY"/>
+        </w:rPr>
+        <w:t xml:space="preserve">Pestaña agendar:  </w:t>
+      </w:r>
+    </w:p>
+    <w:p>
+      <w:pPr>
+        <w:pStyle w:val="Prrafodelista"/>
+        <w:ind w:left="2832" w:firstLine="3"/>
+        <w:rPr>
+          <w:lang w:val="es-UY"/>
+        </w:rPr>
+      </w:pPr>
+      <w:r>
+        <w:rPr>
+          <w:lang w:val="es-UY"/>
+        </w:rPr>
+        <w:t>Botón agendar, se agrega un nievo programa con la información de los cuadros superiores, que son el día de emisión del mismo, la hora de inicio y l</w:t>
+      </w:r>
+      <w:r>
+        <w:rPr>
+          <w:lang w:val="es-UY"/>
+        </w:rPr>
+        <w:t>a hora de finalización.</w:t>
+      </w:r>
+    </w:p>
+    <w:p>
+      <w:pPr>
+        <w:pStyle w:val="Prrafodelista"/>
+        <w:ind w:left="2832" w:firstLine="3"/>
+        <w:rPr>
+          <w:lang w:val="es-UY"/>
+        </w:rPr>
+      </w:pPr>
+      <w:r>
+        <w:rPr>
+          <w:lang w:val="es-UY"/>
+        </w:rPr>
+        <w:t>En el cuadro se muestran los programas por la fecha, dejando visualizar su fecha de inicio, su fecha final. Seleccionando la columna “eliminar” elimina el mismo. Los programas se pueden filtrar por meses.</w:t>
+      </w:r>
+    </w:p>
+    <w:p>
+      <w:pPr>
+        <w:pStyle w:val="Prrafodelista"/>
+        <w:numPr>
+          <w:ilvl w:val="0"/>
+          <w:numId w:val="4"/>
+        </w:numPr>
         <w:rPr>
           <w:lang w:val="es-UY"/>
         </w:rPr>
@@ -1496,6 +1756,67 @@
         <w:rPr>
           <w:lang w:val="es-UY"/>
         </w:rPr>
+        <w:t>agendados</w:t>
+      </w:r>
+      <w:r>
+        <w:rPr>
+          <w:lang w:val="es-UY"/>
+        </w:rPr>
+        <w:t xml:space="preserve">: Muestra los programas que están agendados, se pueden </w:t>
+      </w:r>
+    </w:p>
+    <w:p>
+      <w:pPr>
+        <w:pStyle w:val="Prrafodelista"/>
+        <w:ind w:left="2832"/>
+        <w:rPr>
+          <w:lang w:val="es-UY"/>
+        </w:rPr>
+      </w:pPr>
+      <w:r>
+        <w:rPr>
+          <w:lang w:val="es-UY"/>
+        </w:rPr>
+        <w:t xml:space="preserve">mostrar los programas </w:t>
+      </w:r>
+      <w:r>
+        <w:rPr>
+          <w:lang w:val="es-UY"/>
+        </w:rPr>
+        <w:t>que son buscados en el calendario de la derecha.</w:t>
+      </w:r>
+    </w:p>
+    <w:p>
+      <w:pPr>
+        <w:pStyle w:val="Prrafodelista"/>
+        <w:ind w:left="360"/>
+        <w:rPr>
+          <w:lang w:val="es-UY"/>
+        </w:rPr>
+      </w:pPr>
+      <w:r>
+        <w:rPr>
+          <w:lang w:val="es-UY"/>
+        </w:rPr>
+        <w:t xml:space="preserve"> </w:t>
+      </w:r>
+    </w:p>
+    <w:p>
+      <w:pPr>
+        <w:rPr>
+          <w:lang w:val="es-UY"/>
+        </w:rPr>
+      </w:pPr>
+      <w:r>
+        <w:rPr>
+          <w:lang w:val="es-UY"/>
+        </w:rPr>
+        <w:t xml:space="preserve">Pestaña </w:t>
+      </w:r>
+      <w:r>
+        <w:rPr>
+          <w:lang w:val="es-UY"/>
+        </w:rPr>
         <w:t>series:</w:t>
       </w:r>
     </w:p>
@@ -1524,372 +1845,228 @@
         <w:rPr>
           <w:lang w:val="es-UY"/>
         </w:rPr>
+        <w:t>Botón buscar: al ingresar datos en los campos superiores se busca dichas series, por el nombre o la fecha de la misma.</w:t>
+      </w:r>
+    </w:p>
+    <w:p>
+      <w:pPr>
+        <w:pStyle w:val="Prrafodelista"/>
+        <w:ind w:left="360"/>
+        <w:rPr>
+          <w:lang w:val="es-UY"/>
+        </w:rPr>
+      </w:pPr>
+      <w:r>
+        <w:rPr>
+          <w:lang w:val="es-UY"/>
+        </w:rPr>
+        <w:t>Botón ingresar: los datos ingresados en los campos, se ingresarán como una nueva serie.</w:t>
+      </w:r>
+    </w:p>
+    <w:p>
+      <w:pPr>
+        <w:pStyle w:val="Prrafodelista"/>
+        <w:ind w:left="360"/>
+        <w:rPr>
+          <w:lang w:val="es-UY"/>
+        </w:rPr>
+      </w:pPr>
+      <w:r>
+        <w:rPr>
+          <w:lang w:val="es-UY"/>
+        </w:rPr>
+        <w:t>Botón borrar: borra la serie que esté seleccionada en la tabla.</w:t>
+      </w:r>
+    </w:p>
+    <w:p>
+      <w:pPr>
+        <w:pStyle w:val="Prrafodelista"/>
+        <w:ind w:left="360"/>
+        <w:rPr>
+          <w:lang w:val="es-UY"/>
+        </w:rPr>
+      </w:pPr>
+      <w:r>
+        <w:rPr>
+          <w:lang w:val="es-UY"/>
+        </w:rPr>
+        <w:t>Botón limpiar búsqueda:  limpia la lista de series en la tabla.</w:t>
+      </w:r>
+    </w:p>
+    <w:p>
+      <w:pPr>
+        <w:pStyle w:val="Prrafodelista"/>
+        <w:ind w:left="360"/>
+        <w:rPr>
+          <w:lang w:val="es-UY"/>
+        </w:rPr>
+      </w:pPr>
+    </w:p>
+    <w:p>
+      <w:pPr>
+        <w:rPr>
+          <w:lang w:val="es-UY"/>
+        </w:rPr>
+      </w:pPr>
+      <w:r>
+        <w:rPr>
+          <w:lang w:val="es-UY"/>
+        </w:rPr>
+        <w:t>Buscar video:</w:t>
+      </w:r>
+      <w:r>
+        <w:rPr>
+          <w:lang w:val="es-UY"/>
+        </w:rPr>
+        <w:t xml:space="preserve"> </w:t>
+      </w:r>
+    </w:p>
+    <w:p>
+      <w:pPr>
+        <w:pStyle w:val="Prrafodelista"/>
+        <w:ind w:left="360"/>
+        <w:rPr>
+          <w:lang w:val="es-UY"/>
+        </w:rPr>
+      </w:pPr>
+      <w:r>
+        <w:rPr>
+          <w:lang w:val="es-UY"/>
+        </w:rPr>
+        <w:t>Botón buscar: Busca los videos con dicha información ingresada en los campos, en el mismo se pueden incluir la fecha para buscarlo, por el nombre o su contenido.</w:t>
+      </w:r>
+    </w:p>
+    <w:p>
+      <w:pPr>
+        <w:pStyle w:val="Prrafodelista"/>
+        <w:ind w:left="360"/>
+        <w:rPr>
+          <w:lang w:val="es-UY"/>
+        </w:rPr>
+      </w:pPr>
+      <w:r>
+        <w:rPr>
+          <w:lang w:val="es-UY"/>
+        </w:rPr>
+        <w:t>Botón ingresar: los datos ingresados en los campos se registrarán como un nuevo video.</w:t>
+      </w:r>
+    </w:p>
+    <w:p>
+      <w:pPr>
+        <w:pStyle w:val="Prrafodelista"/>
+        <w:ind w:left="360"/>
+        <w:rPr>
+          <w:lang w:val="es-UY"/>
+        </w:rPr>
+      </w:pPr>
+      <w:r>
+        <w:rPr>
+          <w:lang w:val="es-UY"/>
+        </w:rPr>
+        <w:t>Botón borrar: borra dicho video seleccionado en la tabla.</w:t>
+      </w:r>
+    </w:p>
+    <w:p>
+      <w:pPr>
+        <w:pStyle w:val="Prrafodelista"/>
+        <w:ind w:left="360"/>
+        <w:rPr>
+          <w:lang w:val="es-UY"/>
+        </w:rPr>
+      </w:pPr>
+      <w:r>
+        <w:rPr>
+          <w:lang w:val="es-UY"/>
+        </w:rPr>
+        <w:t>Botón limpiar búsqueda:  limpia la lista de videos en la tabla.</w:t>
+      </w:r>
+    </w:p>
+    <w:p>
+      <w:pPr>
+        <w:rPr>
+          <w:lang w:val="es-UY"/>
+        </w:rPr>
+      </w:pPr>
+    </w:p>
+    <w:p>
+      <w:pPr>
+        <w:rPr>
+          <w:lang w:val="es-UY"/>
+        </w:rPr>
+      </w:pPr>
+      <w:r>
+        <w:rPr>
+          <w:lang w:val="es-UY"/>
+        </w:rPr>
+        <w:t>Pestaña empresas:</w:t>
+      </w:r>
+    </w:p>
+    <w:p>
+      <w:pPr>
+        <w:rPr>
+          <w:lang w:val="es-UY"/>
+        </w:rPr>
+      </w:pPr>
+    </w:p>
+    <w:p>
+      <w:pPr>
+        <w:pStyle w:val="Prrafodelista"/>
+        <w:ind w:left="360"/>
+        <w:rPr>
+          <w:lang w:val="es-UY"/>
+        </w:rPr>
+      </w:pPr>
+      <w:r>
+        <w:rPr>
+          <w:lang w:val="es-UY"/>
+        </w:rPr>
+        <w:t>Botón buscar: al ingresar datos en los campos superiores se busca la información los clientes/empresas.</w:t>
+      </w:r>
+    </w:p>
+    <w:p>
+      <w:pPr>
+        <w:pStyle w:val="Prrafodelista"/>
+        <w:ind w:left="360"/>
+        <w:rPr>
+          <w:lang w:val="es-UY"/>
+        </w:rPr>
+      </w:pPr>
+      <w:r>
+        <w:rPr>
+          <w:lang w:val="es-UY"/>
+        </w:rPr>
         <w:lastRenderedPageBreak/>
-        <w:t>Botón buscar: al ingresar datos en los campos superiores se busca dich</w:t>
-      </w:r>
-      <w:r>
-        <w:rPr>
-          <w:lang w:val="es-UY"/>
-        </w:rPr>
-        <w:t>as series, por el nombre o la fecha de la misma.</w:t>
-      </w:r>
-    </w:p>
-    <w:p>
-      <w:pPr>
-        <w:pStyle w:val="Prrafodelista"/>
-        <w:ind w:left="360"/>
-        <w:rPr>
-          <w:lang w:val="es-UY"/>
-        </w:rPr>
-      </w:pPr>
-      <w:r>
-        <w:rPr>
-          <w:lang w:val="es-UY"/>
-        </w:rPr>
-        <w:t xml:space="preserve">Botón ingresar: los datos ingresados en los campos, se ingresarán como </w:t>
-      </w:r>
-      <w:r>
-        <w:rPr>
-          <w:lang w:val="es-UY"/>
-        </w:rPr>
-        <w:t>una nueva serie.</w:t>
-      </w:r>
-    </w:p>
-    <w:p>
-      <w:pPr>
-        <w:pStyle w:val="Prrafodelista"/>
-        <w:ind w:left="360"/>
-        <w:rPr>
-          <w:lang w:val="es-UY"/>
-        </w:rPr>
-      </w:pPr>
-      <w:r>
-        <w:rPr>
-          <w:lang w:val="es-UY"/>
-        </w:rPr>
-        <w:t xml:space="preserve">Botón borrar: borra </w:t>
-      </w:r>
-      <w:r>
-        <w:rPr>
-          <w:lang w:val="es-UY"/>
-        </w:rPr>
-        <w:t>la serie que esté</w:t>
-      </w:r>
-      <w:r>
-        <w:rPr>
-          <w:lang w:val="es-UY"/>
-        </w:rPr>
-        <w:t xml:space="preserve"> seleccionad</w:t>
-      </w:r>
-      <w:r>
-        <w:rPr>
-          <w:lang w:val="es-UY"/>
-        </w:rPr>
-        <w:t>a</w:t>
-      </w:r>
-      <w:r>
-        <w:rPr>
-          <w:lang w:val="es-UY"/>
-        </w:rPr>
-        <w:t xml:space="preserve"> en la tabla.</w:t>
-      </w:r>
-    </w:p>
-    <w:p>
-      <w:pPr>
-        <w:pStyle w:val="Prrafodelista"/>
-        <w:ind w:left="360"/>
-        <w:rPr>
-          <w:lang w:val="es-UY"/>
-        </w:rPr>
-      </w:pPr>
-      <w:r>
-        <w:rPr>
-          <w:lang w:val="es-UY"/>
-        </w:rPr>
-        <w:t xml:space="preserve">Botón limpiar búsqueda:  limpia la lista de </w:t>
-      </w:r>
-      <w:r>
-        <w:rPr>
-          <w:lang w:val="es-UY"/>
-        </w:rPr>
-        <w:t>series</w:t>
-      </w:r>
-      <w:r>
-        <w:rPr>
-          <w:lang w:val="es-UY"/>
-        </w:rPr>
-        <w:t xml:space="preserve"> en la tabla.</w:t>
-      </w:r>
-    </w:p>
-    <w:p>
-      <w:pPr>
-        <w:pStyle w:val="Prrafodelista"/>
-        <w:ind w:left="360"/>
-        <w:rPr>
-          <w:lang w:val="es-UY"/>
-        </w:rPr>
-      </w:pPr>
-    </w:p>
-    <w:p>
-      <w:pPr>
-        <w:rPr>
-          <w:lang w:val="es-UY"/>
-        </w:rPr>
-      </w:pPr>
-      <w:r>
-        <w:rPr>
-          <w:lang w:val="es-UY"/>
-        </w:rPr>
-        <w:t>Buscar video:</w:t>
-      </w:r>
-      <w:r>
-        <w:rPr>
-          <w:lang w:val="es-UY"/>
-        </w:rPr>
-        <w:t xml:space="preserve"> </w:t>
-      </w:r>
-    </w:p>
-    <w:p>
-      <w:pPr>
-        <w:pStyle w:val="Prrafodelista"/>
-        <w:ind w:left="360"/>
-        <w:rPr>
-          <w:lang w:val="es-UY"/>
-        </w:rPr>
-      </w:pPr>
-      <w:r>
-        <w:rPr>
-          <w:lang w:val="es-UY"/>
-        </w:rPr>
-        <w:t xml:space="preserve">Botón buscar: </w:t>
-      </w:r>
-      <w:r>
-        <w:rPr>
-          <w:lang w:val="es-UY"/>
-        </w:rPr>
-        <w:t>Busca los videos con dicha información ingresada en los campos, en el mismo se pueden incluir la fecha para buscarlo, por el nombre o su contenido.</w:t>
-      </w:r>
-    </w:p>
-    <w:p>
-      <w:pPr>
-        <w:pStyle w:val="Prrafodelista"/>
-        <w:ind w:left="360"/>
-        <w:rPr>
-          <w:lang w:val="es-UY"/>
-        </w:rPr>
-      </w:pPr>
-      <w:r>
-        <w:rPr>
-          <w:lang w:val="es-UY"/>
-        </w:rPr>
-        <w:t>Botón ingresar: los datos ingresados en los campos</w:t>
-      </w:r>
-      <w:r>
-        <w:rPr>
-          <w:lang w:val="es-UY"/>
-        </w:rPr>
-        <w:t xml:space="preserve"> se registrarán</w:t>
-      </w:r>
-      <w:r>
-        <w:rPr>
-          <w:lang w:val="es-UY"/>
-        </w:rPr>
-        <w:t xml:space="preserve"> como </w:t>
-      </w:r>
-      <w:r>
-        <w:rPr>
-          <w:lang w:val="es-UY"/>
-        </w:rPr>
-        <w:t>un nuevo video.</w:t>
-      </w:r>
-    </w:p>
-    <w:p>
-      <w:pPr>
-        <w:pStyle w:val="Prrafodelista"/>
-        <w:ind w:left="360"/>
-        <w:rPr>
-          <w:lang w:val="es-UY"/>
-        </w:rPr>
-      </w:pPr>
-      <w:r>
-        <w:rPr>
-          <w:lang w:val="es-UY"/>
-        </w:rPr>
-        <w:t xml:space="preserve">Botón borrar: borra dicho </w:t>
-      </w:r>
-      <w:r>
-        <w:rPr>
-          <w:lang w:val="es-UY"/>
-        </w:rPr>
-        <w:t>video</w:t>
-      </w:r>
-      <w:r>
-        <w:rPr>
-          <w:lang w:val="es-UY"/>
-        </w:rPr>
-        <w:t xml:space="preserve"> seleccionado en la tabla.</w:t>
-      </w:r>
-    </w:p>
-    <w:p>
-      <w:pPr>
-        <w:pStyle w:val="Prrafodelista"/>
-        <w:ind w:left="360"/>
-        <w:rPr>
-          <w:lang w:val="es-UY"/>
-        </w:rPr>
-      </w:pPr>
-      <w:r>
-        <w:rPr>
-          <w:lang w:val="es-UY"/>
-        </w:rPr>
-        <w:t xml:space="preserve">Botón limpiar búsqueda:  limpia la lista de </w:t>
-      </w:r>
-      <w:r>
-        <w:rPr>
-          <w:lang w:val="es-UY"/>
-        </w:rPr>
-        <w:t>videos</w:t>
-      </w:r>
-      <w:r>
-        <w:rPr>
-          <w:lang w:val="es-UY"/>
-        </w:rPr>
-        <w:t xml:space="preserve"> en la tabla.</w:t>
-      </w:r>
-    </w:p>
-    <w:p>
-      <w:pPr>
-        <w:rPr>
-          <w:lang w:val="es-UY"/>
-        </w:rPr>
-      </w:pPr>
-    </w:p>
-    <w:p>
-      <w:pPr>
-        <w:rPr>
-          <w:lang w:val="es-UY"/>
-        </w:rPr>
-      </w:pPr>
-      <w:r>
-        <w:rPr>
-          <w:lang w:val="es-UY"/>
-        </w:rPr>
-        <w:t>Pestaña empresas:</w:t>
-      </w:r>
-    </w:p>
-    <w:p>
-      <w:pPr>
-        <w:rPr>
-          <w:lang w:val="es-UY"/>
-        </w:rPr>
-      </w:pPr>
-    </w:p>
-    <w:p>
-      <w:pPr>
-        <w:pStyle w:val="Prrafodelista"/>
-        <w:ind w:left="360"/>
-        <w:rPr>
-          <w:lang w:val="es-UY"/>
-        </w:rPr>
-      </w:pPr>
-      <w:r>
-        <w:rPr>
-          <w:lang w:val="es-UY"/>
-        </w:rPr>
-        <w:t>Botón buscar: al ingresar datos en los campos superiores se busca</w:t>
-      </w:r>
-      <w:r>
-        <w:rPr>
-          <w:lang w:val="es-UY"/>
-        </w:rPr>
-        <w:t xml:space="preserve"> la información</w:t>
-      </w:r>
-      <w:r>
-        <w:rPr>
-          <w:lang w:val="es-UY"/>
-        </w:rPr>
-        <w:t xml:space="preserve"> </w:t>
-      </w:r>
-      <w:r>
-        <w:rPr>
-          <w:lang w:val="es-UY"/>
-        </w:rPr>
-        <w:t>los clientes/empresas.</w:t>
-      </w:r>
-    </w:p>
-    <w:p>
-      <w:pPr>
-        <w:pStyle w:val="Prrafodelista"/>
-        <w:ind w:left="360"/>
-        <w:rPr>
-          <w:lang w:val="es-UY"/>
-        </w:rPr>
-      </w:pPr>
-      <w:r>
-        <w:rPr>
-          <w:lang w:val="es-UY"/>
-        </w:rPr>
-        <w:t xml:space="preserve">Botón ingresar: </w:t>
-      </w:r>
-      <w:r>
-        <w:rPr>
-          <w:lang w:val="es-UY"/>
-        </w:rPr>
-        <w:t>Se ingresa la información en los campos superiores y se registra un nuevo cliente.</w:t>
-      </w:r>
-    </w:p>
-    <w:p>
-      <w:pPr>
-        <w:pStyle w:val="Prrafodelista"/>
-        <w:ind w:left="360"/>
-        <w:rPr>
-          <w:lang w:val="es-UY"/>
-        </w:rPr>
-      </w:pPr>
-      <w:r>
-        <w:rPr>
-          <w:lang w:val="es-UY"/>
-        </w:rPr>
-        <w:t xml:space="preserve">Botón borrar: borra </w:t>
-      </w:r>
-      <w:r>
-        <w:rPr>
-          <w:lang w:val="es-UY"/>
-        </w:rPr>
-        <w:t>el cliente que esté</w:t>
-      </w:r>
-      <w:r>
-        <w:rPr>
-          <w:lang w:val="es-UY"/>
-        </w:rPr>
-        <w:t xml:space="preserve"> seleccionado en la tabla.</w:t>
-      </w:r>
-    </w:p>
-    <w:p>
-      <w:pPr>
-        <w:pStyle w:val="Prrafodelista"/>
-        <w:ind w:left="360"/>
-        <w:rPr>
-          <w:lang w:val="es-UY"/>
-        </w:rPr>
-      </w:pPr>
-      <w:r>
-        <w:rPr>
-          <w:lang w:val="es-UY"/>
-        </w:rPr>
-        <w:t xml:space="preserve">Botón limpiar búsqueda:  limpia la lista de </w:t>
-      </w:r>
-      <w:r>
-        <w:rPr>
-          <w:lang w:val="es-UY"/>
-        </w:rPr>
-        <w:t>clientes</w:t>
-      </w:r>
-      <w:r>
-        <w:rPr>
-          <w:lang w:val="es-UY"/>
-        </w:rPr>
-        <w:t xml:space="preserve"> en la tabla.</w:t>
+        <w:t>Botón ingresar: Se ingresa la información en los campos superiores y se registra un nuevo cliente.</w:t>
+      </w:r>
+    </w:p>
+    <w:p>
+      <w:pPr>
+        <w:pStyle w:val="Prrafodelista"/>
+        <w:ind w:left="360"/>
+        <w:rPr>
+          <w:lang w:val="es-UY"/>
+        </w:rPr>
+      </w:pPr>
+      <w:r>
+        <w:rPr>
+          <w:lang w:val="es-UY"/>
+        </w:rPr>
+        <w:t>Botón borrar: borra el cliente que esté seleccionado en la tabla.</w:t>
+      </w:r>
+    </w:p>
+    <w:p>
+      <w:pPr>
+        <w:pStyle w:val="Prrafodelista"/>
+        <w:ind w:left="360"/>
+        <w:rPr>
+          <w:lang w:val="es-UY"/>
+        </w:rPr>
+      </w:pPr>
+      <w:r>
+        <w:rPr>
+          <w:lang w:val="es-UY"/>
+        </w:rPr>
+        <w:t>Botón limpiar búsqueda:  limpia la lista de clientes en la tabla.</w:t>
       </w:r>
     </w:p>
     <w:p>
@@ -1931,100 +2108,52 @@
         <w:rPr>
           <w:lang w:val="es-UY"/>
         </w:rPr>
-        <w:t>Botón buscar: al ingresar datos en los campos superiores se busca la información</w:t>
-      </w:r>
-      <w:r>
-        <w:rPr>
-          <w:lang w:val="es-UY"/>
-        </w:rPr>
-        <w:t xml:space="preserve"> de</w:t>
-      </w:r>
-      <w:r>
-        <w:rPr>
-          <w:lang w:val="es-UY"/>
-        </w:rPr>
-        <w:t xml:space="preserve"> l</w:t>
-      </w:r>
-      <w:r>
-        <w:rPr>
-          <w:lang w:val="es-UY"/>
-        </w:rPr>
-        <w:t xml:space="preserve">as publicidades, se pueden buscar incluyendo la facha, nombre y/o por la empresa que la contrató. </w:t>
-      </w:r>
-    </w:p>
-    <w:p>
-      <w:pPr>
-        <w:pStyle w:val="Prrafodelista"/>
-        <w:ind w:left="360"/>
-        <w:rPr>
-          <w:lang w:val="es-UY"/>
-        </w:rPr>
-      </w:pPr>
-      <w:r>
-        <w:rPr>
-          <w:lang w:val="es-UY"/>
-        </w:rPr>
-        <w:t>Botón ingresar: Se ingresa la información en los campos superiores y se registra un</w:t>
-      </w:r>
-      <w:r>
-        <w:rPr>
-          <w:lang w:val="es-UY"/>
-        </w:rPr>
-        <w:t>a nueva publicidad.</w:t>
-      </w:r>
-    </w:p>
-    <w:p>
-      <w:pPr>
-        <w:pStyle w:val="Prrafodelista"/>
-        <w:ind w:left="360"/>
-        <w:rPr>
-          <w:lang w:val="es-UY"/>
-        </w:rPr>
-      </w:pPr>
-      <w:r>
-        <w:rPr>
-          <w:lang w:val="es-UY"/>
-        </w:rPr>
-        <w:t xml:space="preserve">Botón borrar: borra </w:t>
-      </w:r>
-      <w:r>
-        <w:rPr>
-          <w:lang w:val="es-UY"/>
-        </w:rPr>
-        <w:t xml:space="preserve">la publicidad que esté </w:t>
-      </w:r>
-      <w:r>
-        <w:rPr>
-          <w:lang w:val="es-UY"/>
-        </w:rPr>
-        <w:t>seleccionado en la tabla.</w:t>
-      </w:r>
-    </w:p>
-    <w:p>
-      <w:pPr>
-        <w:pStyle w:val="Prrafodelista"/>
-        <w:ind w:left="360"/>
-        <w:rPr>
-          <w:lang w:val="es-UY"/>
-        </w:rPr>
-      </w:pPr>
-      <w:r>
-        <w:rPr>
-          <w:lang w:val="es-UY"/>
-        </w:rPr>
-        <w:t xml:space="preserve">Botón limpiar búsqueda:  limpia la lista de </w:t>
-      </w:r>
-      <w:r>
-        <w:rPr>
-          <w:lang w:val="es-UY"/>
-        </w:rPr>
-        <w:t xml:space="preserve">publicidades </w:t>
-      </w:r>
-      <w:r>
-        <w:rPr>
-          <w:lang w:val="es-UY"/>
-        </w:rPr>
-        <w:t>en la tabla.</w:t>
+        <w:t xml:space="preserve">Botón buscar: al ingresar datos en los campos superiores se busca la información de las publicidades, se pueden buscar incluyendo la facha, nombre y/o por la empresa que la contrató. </w:t>
+      </w:r>
+    </w:p>
+    <w:p>
+      <w:pPr>
+        <w:pStyle w:val="Prrafodelista"/>
+        <w:ind w:left="360"/>
+        <w:rPr>
+          <w:lang w:val="es-UY"/>
+        </w:rPr>
+      </w:pPr>
+      <w:r>
+        <w:rPr>
+          <w:lang w:val="es-UY"/>
+        </w:rPr>
+        <w:t>Botón ingresar: Se ingresa la información en los campos superiores y se registra una nueva publicidad.</w:t>
+      </w:r>
+    </w:p>
+    <w:p>
+      <w:pPr>
+        <w:pStyle w:val="Prrafodelista"/>
+        <w:ind w:left="360"/>
+        <w:rPr>
+          <w:lang w:val="es-UY"/>
+        </w:rPr>
+      </w:pPr>
+      <w:r>
+        <w:rPr>
+          <w:lang w:val="es-UY"/>
+        </w:rPr>
+        <w:t>Botón borrar: borra la publicidad que esté seleccionado en la tabla.</w:t>
+      </w:r>
+    </w:p>
+    <w:p>
+      <w:pPr>
+        <w:pStyle w:val="Prrafodelista"/>
+        <w:ind w:left="360"/>
+        <w:rPr>
+          <w:lang w:val="es-UY"/>
+        </w:rPr>
+      </w:pPr>
+      <w:r>
+        <w:rPr>
+          <w:lang w:val="es-UY"/>
+        </w:rPr>
+        <w:t>Botón limpiar búsqueda:  limpia la lista de publicidades en la tabla.</w:t>
       </w:r>
     </w:p>
     <w:p>
@@ -2174,67 +2303,223 @@
         <w:rPr>
           <w:lang w:val="es-UY"/>
         </w:rPr>
-        <w:t xml:space="preserve">Botón buscar: al ingresar datos en los campos superiores se busca la información los </w:t>
-      </w:r>
-      <w:r>
-        <w:rPr>
-          <w:lang w:val="es-UY"/>
-        </w:rPr>
-        <w:t>funcionarios que estén registrados, mostrando sus datos de contacto en la tabla.</w:t>
-      </w:r>
-    </w:p>
-    <w:p>
-      <w:pPr>
-        <w:pStyle w:val="Prrafodelista"/>
-        <w:ind w:left="360"/>
-        <w:rPr>
-          <w:lang w:val="es-UY"/>
-        </w:rPr>
-      </w:pPr>
-      <w:r>
-        <w:rPr>
-          <w:lang w:val="es-UY"/>
-        </w:rPr>
-        <w:t xml:space="preserve">Botón ingresar: Se ingresa la información en los campos superiores y se registra un nuevo </w:t>
-      </w:r>
-      <w:r>
-        <w:rPr>
-          <w:lang w:val="es-UY"/>
-        </w:rPr>
-        <w:t>funcionario</w:t>
-      </w:r>
-      <w:r>
-        <w:rPr>
-          <w:lang w:val="es-UY"/>
-        </w:rPr>
-        <w:t>.</w:t>
-      </w:r>
-    </w:p>
-    <w:p>
-      <w:pPr>
-        <w:pStyle w:val="Prrafodelista"/>
-        <w:ind w:left="360"/>
-        <w:rPr>
-          <w:lang w:val="es-UY"/>
-        </w:rPr>
-      </w:pPr>
-      <w:r>
-        <w:rPr>
-          <w:lang w:val="es-UY"/>
-        </w:rPr>
-        <w:t xml:space="preserve">Botón borrar: borra el </w:t>
-      </w:r>
-      <w:r>
-        <w:rPr>
-          <w:lang w:val="es-UY"/>
-        </w:rPr>
-        <w:t>funcionario</w:t>
-      </w:r>
-      <w:r>
-        <w:rPr>
-          <w:lang w:val="es-UY"/>
-        </w:rPr>
-        <w:t xml:space="preserve"> que esté seleccionado en la tabla.</w:t>
+        <w:t>Botón buscar: al ingresar datos en los campos superiores se busca la información los funcionarios que estén registrados, mostrando sus datos de contacto en la tabla.</w:t>
+      </w:r>
+    </w:p>
+    <w:p>
+      <w:pPr>
+        <w:pStyle w:val="Prrafodelista"/>
+        <w:ind w:left="360"/>
+        <w:rPr>
+          <w:lang w:val="es-UY"/>
+        </w:rPr>
+      </w:pPr>
+      <w:r>
+        <w:rPr>
+          <w:lang w:val="es-UY"/>
+        </w:rPr>
+        <w:t>Botón ingresar: Se ingresa la información en los campos superiores y se registra un nuevo funcionario.</w:t>
+      </w:r>
+    </w:p>
+    <w:p>
+      <w:pPr>
+        <w:pStyle w:val="Prrafodelista"/>
+        <w:ind w:left="360"/>
+        <w:rPr>
+          <w:lang w:val="es-UY"/>
+        </w:rPr>
+      </w:pPr>
+      <w:r>
+        <w:rPr>
+          <w:lang w:val="es-UY"/>
+        </w:rPr>
+        <w:t>Botón borrar: borra el funcionario que esté seleccionado en la tabla.</w:t>
+      </w:r>
+    </w:p>
+    <w:p>
+      <w:pPr>
+        <w:pStyle w:val="Prrafodelista"/>
+        <w:ind w:left="360"/>
+        <w:rPr>
+          <w:lang w:val="es-UY"/>
+        </w:rPr>
+      </w:pPr>
+      <w:r>
+        <w:rPr>
+          <w:lang w:val="es-UY"/>
+        </w:rPr>
+        <w:t>Botón limpiar búsqueda:  limpia la lista de funcionarios en la tabla.</w:t>
+      </w:r>
+    </w:p>
+    <w:p>
+      <w:pPr>
+        <w:pStyle w:val="Prrafodelista"/>
+        <w:ind w:left="360"/>
+        <w:rPr>
+          <w:lang w:val="es-UY"/>
+        </w:rPr>
+      </w:pPr>
+      <w:r>
+        <w:rPr>
+          <w:lang w:val="es-UY"/>
+        </w:rPr>
+        <w:t>Buscar función:</w:t>
+      </w:r>
+    </w:p>
+    <w:p>
+      <w:pPr>
+        <w:pStyle w:val="Prrafodelista"/>
+        <w:ind w:left="360"/>
+        <w:rPr>
+          <w:lang w:val="es-UY"/>
+        </w:rPr>
+      </w:pPr>
+    </w:p>
+    <w:p>
+      <w:pPr>
+        <w:pStyle w:val="Prrafodelista"/>
+        <w:ind w:left="360"/>
+        <w:rPr>
+          <w:lang w:val="es-UY"/>
+        </w:rPr>
+      </w:pPr>
+      <w:r>
+        <w:rPr>
+          <w:lang w:val="es-UY"/>
+        </w:rPr>
+        <w:t>Botón buscar: al ingresar datos en los campos superiores se busca el nombre y la descripción de la función, mostrándose en la tabla inferior.</w:t>
+      </w:r>
+    </w:p>
+    <w:p>
+      <w:pPr>
+        <w:pStyle w:val="Prrafodelista"/>
+        <w:ind w:left="360"/>
+        <w:rPr>
+          <w:lang w:val="es-UY"/>
+        </w:rPr>
+      </w:pPr>
+      <w:r>
+        <w:rPr>
+          <w:lang w:val="es-UY"/>
+        </w:rPr>
+        <w:t>Botón ingresar: Se ingresa la información en los campos superiores y se registra una función nueva.</w:t>
+      </w:r>
+    </w:p>
+    <w:p>
+      <w:pPr>
+        <w:pStyle w:val="Prrafodelista"/>
+        <w:ind w:left="360"/>
+        <w:rPr>
+          <w:lang w:val="es-UY"/>
+        </w:rPr>
+      </w:pPr>
+      <w:r>
+        <w:rPr>
+          <w:lang w:val="es-UY"/>
+        </w:rPr>
+        <w:t>Botón borrar: borra la función que esté seleccionada en la tabla.</w:t>
+      </w:r>
+    </w:p>
+    <w:p>
+      <w:pPr>
+        <w:pStyle w:val="Prrafodelista"/>
+        <w:ind w:left="360"/>
+        <w:rPr>
+          <w:lang w:val="es-UY"/>
+        </w:rPr>
+      </w:pPr>
+      <w:r>
+        <w:rPr>
+          <w:lang w:val="es-UY"/>
+        </w:rPr>
+        <w:t>Botón limpiar búsqueda:  limpia la lista de funciones en la tabla.</w:t>
+      </w:r>
+    </w:p>
+    <w:p>
+      <w:pPr>
+        <w:pStyle w:val="Prrafodelista"/>
+        <w:ind w:left="360"/>
+        <w:rPr>
+          <w:lang w:val="es-UY"/>
+        </w:rPr>
+      </w:pPr>
+    </w:p>
+    <w:p>
+      <w:pPr>
+        <w:pStyle w:val="Prrafodelista"/>
+        <w:ind w:left="360"/>
+        <w:rPr>
+          <w:lang w:val="es-UY"/>
+        </w:rPr>
+      </w:pPr>
+    </w:p>
+    <w:p>
+      <w:pPr>
+        <w:pStyle w:val="Prrafodelista"/>
+        <w:ind w:left="360"/>
+        <w:rPr>
+          <w:lang w:val="es-UY"/>
+        </w:rPr>
+      </w:pPr>
+      <w:r>
+        <w:rPr>
+          <w:lang w:val="es-UY"/>
+        </w:rPr>
+        <w:t>Pestaña evento:</w:t>
+      </w:r>
+    </w:p>
+    <w:p>
+      <w:pPr>
+        <w:pStyle w:val="Prrafodelista"/>
+        <w:ind w:left="360"/>
+        <w:rPr>
+          <w:lang w:val="es-UY"/>
+        </w:rPr>
+      </w:pPr>
+    </w:p>
+    <w:p>
+      <w:pPr>
+        <w:pStyle w:val="Prrafodelista"/>
+        <w:ind w:left="360"/>
+        <w:rPr>
+          <w:lang w:val="es-UY"/>
+        </w:rPr>
+      </w:pPr>
+      <w:r>
+        <w:rPr>
+          <w:lang w:val="es-UY"/>
+        </w:rPr>
+        <w:t>Botón buscar: al ingresar datos en los campos superiores se busca los eventos, mostrándose en la tabla.</w:t>
+      </w:r>
+    </w:p>
+    <w:p>
+      <w:pPr>
+        <w:pStyle w:val="Prrafodelista"/>
+        <w:ind w:left="360"/>
+        <w:rPr>
+          <w:lang w:val="es-UY"/>
+        </w:rPr>
+      </w:pPr>
+      <w:r>
+        <w:rPr>
+          <w:lang w:val="es-UY"/>
+        </w:rPr>
+        <w:t>Botón ingresar: Se ingresa la información en los campos superiores y se registra un nuevo evento.</w:t>
+      </w:r>
+    </w:p>
+    <w:p>
+      <w:pPr>
+        <w:pStyle w:val="Prrafodelista"/>
+        <w:ind w:left="360"/>
+        <w:rPr>
+          <w:lang w:val="es-UY"/>
+        </w:rPr>
+      </w:pPr>
+      <w:r>
+        <w:rPr>
+          <w:lang w:val="es-UY"/>
+        </w:rPr>
+        <w:t>Botón borrar: borra el evento que esté seleccionado en la tabla.</w:t>
       </w:r>
     </w:p>
     <w:p>
@@ -2250,301 +2535,7 @@
           <w:lang w:val="es-UY"/>
         </w:rPr>
         <w:lastRenderedPageBreak/>
-        <w:t xml:space="preserve">Botón limpiar búsqueda:  limpia la lista de </w:t>
-      </w:r>
-      <w:r>
-        <w:rPr>
-          <w:lang w:val="es-UY"/>
-        </w:rPr>
-        <w:t>funcionarios</w:t>
-      </w:r>
-      <w:r>
-        <w:rPr>
-          <w:lang w:val="es-UY"/>
-        </w:rPr>
-        <w:t xml:space="preserve"> en la tabla.</w:t>
-      </w:r>
-    </w:p>
-    <w:p>
-      <w:pPr>
-        <w:pStyle w:val="Prrafodelista"/>
-        <w:ind w:left="360"/>
-        <w:rPr>
-          <w:lang w:val="es-UY"/>
-        </w:rPr>
-      </w:pPr>
-      <w:r>
-        <w:rPr>
-          <w:lang w:val="es-UY"/>
-        </w:rPr>
-        <w:t>Buscar función:</w:t>
-      </w:r>
-    </w:p>
-    <w:p>
-      <w:pPr>
-        <w:pStyle w:val="Prrafodelista"/>
-        <w:ind w:left="360"/>
-        <w:rPr>
-          <w:lang w:val="es-UY"/>
-        </w:rPr>
-      </w:pPr>
-    </w:p>
-    <w:p>
-      <w:pPr>
-        <w:pStyle w:val="Prrafodelista"/>
-        <w:ind w:left="360"/>
-        <w:rPr>
-          <w:lang w:val="es-UY"/>
-        </w:rPr>
-      </w:pPr>
-      <w:r>
-        <w:rPr>
-          <w:lang w:val="es-UY"/>
-        </w:rPr>
-        <w:t xml:space="preserve">Botón buscar: al ingresar datos en los campos superiores se busca </w:t>
-      </w:r>
-      <w:r>
-        <w:rPr>
-          <w:lang w:val="es-UY"/>
-        </w:rPr>
-        <w:t>el nombre y la descripción de la función, mostrándose en la tabla inferior.</w:t>
-      </w:r>
-    </w:p>
-    <w:p>
-      <w:pPr>
-        <w:pStyle w:val="Prrafodelista"/>
-        <w:ind w:left="360"/>
-        <w:rPr>
-          <w:lang w:val="es-UY"/>
-        </w:rPr>
-      </w:pPr>
-      <w:r>
-        <w:rPr>
-          <w:lang w:val="es-UY"/>
-        </w:rPr>
-        <w:t>Botón ingresar: Se ingresa la información en los campos superiores y se registra un</w:t>
-      </w:r>
-      <w:r>
-        <w:rPr>
-          <w:lang w:val="es-UY"/>
-        </w:rPr>
-        <w:t>a función nueva.</w:t>
-      </w:r>
-    </w:p>
-    <w:p>
-      <w:pPr>
-        <w:pStyle w:val="Prrafodelista"/>
-        <w:ind w:left="360"/>
-        <w:rPr>
-          <w:lang w:val="es-UY"/>
-        </w:rPr>
-      </w:pPr>
-      <w:r>
-        <w:rPr>
-          <w:lang w:val="es-UY"/>
-        </w:rPr>
-        <w:t xml:space="preserve">Botón borrar: borra </w:t>
-      </w:r>
-      <w:r>
-        <w:rPr>
-          <w:lang w:val="es-UY"/>
-        </w:rPr>
-        <w:t>la función</w:t>
-      </w:r>
-      <w:r>
-        <w:rPr>
-          <w:lang w:val="es-UY"/>
-        </w:rPr>
-        <w:t xml:space="preserve"> que est</w:t>
-      </w:r>
-      <w:r>
-        <w:rPr>
-          <w:lang w:val="es-UY"/>
-        </w:rPr>
-        <w:t>é</w:t>
-      </w:r>
-      <w:r>
-        <w:rPr>
-          <w:lang w:val="es-UY"/>
-        </w:rPr>
-        <w:t xml:space="preserve"> seleccionad</w:t>
-      </w:r>
-      <w:r>
-        <w:rPr>
-          <w:lang w:val="es-UY"/>
-        </w:rPr>
-        <w:t>a</w:t>
-      </w:r>
-      <w:r>
-        <w:rPr>
-          <w:lang w:val="es-UY"/>
-        </w:rPr>
-        <w:t xml:space="preserve"> en la tabla.</w:t>
-      </w:r>
-    </w:p>
-    <w:p>
-      <w:pPr>
-        <w:pStyle w:val="Prrafodelista"/>
-        <w:ind w:left="360"/>
-        <w:rPr>
-          <w:lang w:val="es-UY"/>
-        </w:rPr>
-      </w:pPr>
-      <w:r>
-        <w:rPr>
-          <w:lang w:val="es-UY"/>
-        </w:rPr>
-        <w:t xml:space="preserve">Botón limpiar búsqueda:  limpia la lista de </w:t>
-      </w:r>
-      <w:r>
-        <w:rPr>
-          <w:lang w:val="es-UY"/>
-        </w:rPr>
-        <w:t>funciones</w:t>
-      </w:r>
-      <w:r>
-        <w:rPr>
-          <w:lang w:val="es-UY"/>
-        </w:rPr>
-        <w:t xml:space="preserve"> en la tabla.</w:t>
-      </w:r>
-    </w:p>
-    <w:p>
-      <w:pPr>
-        <w:pStyle w:val="Prrafodelista"/>
-        <w:ind w:left="360"/>
-        <w:rPr>
-          <w:lang w:val="es-UY"/>
-        </w:rPr>
-      </w:pPr>
-    </w:p>
-    <w:p>
-      <w:pPr>
-        <w:pStyle w:val="Prrafodelista"/>
-        <w:ind w:left="360"/>
-        <w:rPr>
-          <w:lang w:val="es-UY"/>
-        </w:rPr>
-      </w:pPr>
-    </w:p>
-    <w:p>
-      <w:pPr>
-        <w:pStyle w:val="Prrafodelista"/>
-        <w:ind w:left="360"/>
-        <w:rPr>
-          <w:lang w:val="es-UY"/>
-        </w:rPr>
-      </w:pPr>
-      <w:r>
-        <w:rPr>
-          <w:lang w:val="es-UY"/>
-        </w:rPr>
-        <w:t>Pestaña evento:</w:t>
-      </w:r>
-    </w:p>
-    <w:p>
-      <w:pPr>
-        <w:pStyle w:val="Prrafodelista"/>
-        <w:ind w:left="360"/>
-        <w:rPr>
-          <w:lang w:val="es-UY"/>
-        </w:rPr>
-      </w:pPr>
-    </w:p>
-    <w:p>
-      <w:pPr>
-        <w:pStyle w:val="Prrafodelista"/>
-        <w:ind w:left="360"/>
-        <w:rPr>
-          <w:lang w:val="es-UY"/>
-        </w:rPr>
-      </w:pPr>
-      <w:r>
-        <w:rPr>
-          <w:lang w:val="es-UY"/>
-        </w:rPr>
-        <w:t xml:space="preserve">Botón buscar: al ingresar datos en los campos superiores se busca </w:t>
-      </w:r>
-      <w:r>
-        <w:rPr>
-          <w:lang w:val="es-UY"/>
-        </w:rPr>
-        <w:t>los eventos, mostrándose en la tabla.</w:t>
-      </w:r>
-    </w:p>
-    <w:p>
-      <w:pPr>
-        <w:pStyle w:val="Prrafodelista"/>
-        <w:ind w:left="360"/>
-        <w:rPr>
-          <w:lang w:val="es-UY"/>
-        </w:rPr>
-      </w:pPr>
-      <w:r>
-        <w:rPr>
-          <w:lang w:val="es-UY"/>
-        </w:rPr>
-        <w:t xml:space="preserve">Botón ingresar: Se ingresa la información en los campos superiores y se registra un nuevo </w:t>
-      </w:r>
-      <w:r>
-        <w:rPr>
-          <w:lang w:val="es-UY"/>
-        </w:rPr>
-        <w:t>evento.</w:t>
-      </w:r>
-    </w:p>
-    <w:p>
-      <w:pPr>
-        <w:pStyle w:val="Prrafodelista"/>
-        <w:ind w:left="360"/>
-        <w:rPr>
-          <w:lang w:val="es-UY"/>
-        </w:rPr>
-      </w:pPr>
-      <w:r>
-        <w:rPr>
-          <w:lang w:val="es-UY"/>
-        </w:rPr>
-        <w:t xml:space="preserve">Botón borrar: borra el </w:t>
-      </w:r>
-      <w:r>
-        <w:rPr>
-          <w:lang w:val="es-UY"/>
-        </w:rPr>
-        <w:t>evento</w:t>
-      </w:r>
-      <w:r>
-        <w:rPr>
-          <w:lang w:val="es-UY"/>
-        </w:rPr>
-        <w:t xml:space="preserve"> que esté seleccionado en la tabla.</w:t>
-      </w:r>
-    </w:p>
-    <w:p>
-      <w:pPr>
-        <w:pStyle w:val="Prrafodelista"/>
-        <w:ind w:left="360"/>
-        <w:rPr>
-          <w:lang w:val="es-UY"/>
-        </w:rPr>
-      </w:pPr>
-      <w:r>
-        <w:rPr>
-          <w:lang w:val="es-UY"/>
-        </w:rPr>
-        <w:t xml:space="preserve">Botón limpiar búsqueda:  limpia la lista de </w:t>
-      </w:r>
-      <w:r>
-        <w:rPr>
-          <w:lang w:val="es-UY"/>
-        </w:rPr>
-        <w:t>evento</w:t>
-      </w:r>
-      <w:r>
-        <w:rPr>
-          <w:lang w:val="es-UY"/>
-        </w:rPr>
-        <w:t>s en la tabla.</w:t>
+        <w:t>Botón limpiar búsqueda:  limpia la lista de eventos en la tabla.</w:t>
       </w:r>
     </w:p>
     <w:p>
@@ -2578,6 +2569,230 @@
 <file path=word/numbering.xml><?xml version="1.0" encoding="utf-8"?>
 <w:numbering xmlns:wpc="http://schemas.microsoft.com/office/word/2010/wordprocessingCanvas" xmlns:cx="http://schemas.microsoft.com/office/drawing/2014/chartex" xmlns:cx1="http://schemas.microsoft.com/office/drawing/2015/9/8/chartex" xmlns:cx2="http://schemas.microsoft.com/office/drawing/2015/10/21/chartex" xmlns:cx3="http://schemas.microsoft.com/office/drawing/2016/5/9/chartex" xmlns:cx4="http://schemas.microsoft.com/office/drawing/2016/5/10/chartex" xmlns:cx5="http://schemas.microsoft.com/office/drawing/2016/5/11/chartex" xmlns:cx6="http://schemas.microsoft.com/office/drawing/2016/5/12/chartex" xmlns:cx7="http://schemas.microsoft.com/office/drawing/2016/5/13/chartex" xmlns:cx8="http://schemas.microsoft.com/office/drawing/2016/5/14/chartex" xmlns:mc="http://schemas.openxmlformats.org/markup-compatibility/2006" xmlns:aink="http://schemas.microsoft.com/office/drawing/2016/ink" xmlns:am3d="http://schemas.microsoft.com/office/drawing/2017/model3d" xmlns:o="urn:schemas-microsoft-com:office:office" xmlns:r="http://schemas.openxmlformats.org/officeDocument/2006/relationships" xmlns:m="http://schemas.openxmlformats.org/officeDocument/2006/math" xmlns:v="urn:schemas-microsoft-com:vml" xmlns:wp14="http://schemas.microsoft.com/office/word/2010/wordprocessingDrawing" xmlns:wp="http://schemas.openxmlformats.org/drawingml/2006/wordprocessingDrawing" xmlns:w10="urn:schemas-microsoft-com:office:word" xmlns:w="http://schemas.openxmlformats.org/wordprocessingml/2006/main" xmlns:w14="http://schemas.microsoft.com/office/word/2010/wordml" xmlns:w15="http://schemas.microsoft.com/office/word/2012/wordml" xmlns:w16cex="http://schemas.microsoft.com/office/word/2018/wordml/cex" xmlns:w16cid="http://schemas.microsoft.com/office/word/2016/wordml/cid" xmlns:w16="http://schemas.microsoft.com/office/word/2018/wordml" xmlns:w16se="http://schemas.microsoft.com/office/word/2015/wordml/symex" xmlns:wpg="http://schemas.microsoft.com/office/word/2010/wordprocessingGroup" xmlns:wpi="http://schemas.microsoft.com/office/word/2010/wordprocessingInk" xmlns:wne="http://schemas.microsoft.com/office/word/2006/wordml" xmlns:wps="http://schemas.microsoft.com/office/word/2010/wordprocessingShape" mc:Ignorable="w14 w15 w16se w16cid w16 w16cex wp14">
   <w:abstractNum w:abstractNumId="0" w15:restartNumberingAfterBreak="0">
+    <w:nsid w:val="017E5EEC"/>
+    <w:multiLevelType w:val="hybridMultilevel"/>
+    <w:tmpl w:val="068A6060"/>
+    <w:lvl w:ilvl="0" w:tplc="D3028EF0">
+      <w:numFmt w:val="bullet"/>
+      <w:lvlText w:val="-"/>
+      <w:lvlJc w:val="left"/>
+      <w:pPr>
+        <w:ind w:left="1080" w:hanging="360"/>
+      </w:pPr>
+      <w:rPr>
+        <w:rFonts w:ascii="Arial" w:eastAsia="Arial" w:hAnsi="Arial" w:cs="Arial" w:hint="default"/>
+      </w:rPr>
+    </w:lvl>
+    <w:lvl w:ilvl="1" w:tplc="380A0003">
+      <w:start w:val="1"/>
+      <w:numFmt w:val="bullet"/>
+      <w:lvlText w:val="o"/>
+      <w:lvlJc w:val="left"/>
+      <w:pPr>
+        <w:ind w:left="1800" w:hanging="360"/>
+      </w:pPr>
+      <w:rPr>
+        <w:rFonts w:ascii="Courier New" w:hAnsi="Courier New" w:cs="Courier New" w:hint="default"/>
+      </w:rPr>
+    </w:lvl>
+    <w:lvl w:ilvl="2" w:tplc="380A0005">
+      <w:start w:val="1"/>
+      <w:numFmt w:val="bullet"/>
+      <w:lvlText w:val=""/>
+      <w:lvlJc w:val="left"/>
+      <w:pPr>
+        <w:ind w:left="2520" w:hanging="360"/>
+      </w:pPr>
+      <w:rPr>
+        <w:rFonts w:ascii="Wingdings" w:hAnsi="Wingdings" w:hint="default"/>
+      </w:rPr>
+    </w:lvl>
+    <w:lvl w:ilvl="3" w:tplc="380A0001" w:tentative="1">
+      <w:start w:val="1"/>
+      <w:numFmt w:val="bullet"/>
+      <w:lvlText w:val=""/>
+      <w:lvlJc w:val="left"/>
+      <w:pPr>
+        <w:ind w:left="3240" w:hanging="360"/>
+      </w:pPr>
+      <w:rPr>
+        <w:rFonts w:ascii="Symbol" w:hAnsi="Symbol" w:hint="default"/>
+      </w:rPr>
+    </w:lvl>
+    <w:lvl w:ilvl="4" w:tplc="380A0003" w:tentative="1">
+      <w:start w:val="1"/>
+      <w:numFmt w:val="bullet"/>
+      <w:lvlText w:val="o"/>
+      <w:lvlJc w:val="left"/>
+      <w:pPr>
+        <w:ind w:left="3960" w:hanging="360"/>
+      </w:pPr>
+      <w:rPr>
+        <w:rFonts w:ascii="Courier New" w:hAnsi="Courier New" w:cs="Courier New" w:hint="default"/>
+      </w:rPr>
+    </w:lvl>
+    <w:lvl w:ilvl="5" w:tplc="380A0005" w:tentative="1">
+      <w:start w:val="1"/>
+      <w:numFmt w:val="bullet"/>
+      <w:lvlText w:val=""/>
+      <w:lvlJc w:val="left"/>
+      <w:pPr>
+        <w:ind w:left="4680" w:hanging="360"/>
+      </w:pPr>
+      <w:rPr>
+        <w:rFonts w:ascii="Wingdings" w:hAnsi="Wingdings" w:hint="default"/>
+      </w:rPr>
+    </w:lvl>
+    <w:lvl w:ilvl="6" w:tplc="380A0001" w:tentative="1">
+      <w:start w:val="1"/>
+      <w:numFmt w:val="bullet"/>
+      <w:lvlText w:val=""/>
+      <w:lvlJc w:val="left"/>
+      <w:pPr>
+        <w:ind w:left="5400" w:hanging="360"/>
+      </w:pPr>
+      <w:rPr>
+        <w:rFonts w:ascii="Symbol" w:hAnsi="Symbol" w:hint="default"/>
+      </w:rPr>
+    </w:lvl>
+    <w:lvl w:ilvl="7" w:tplc="380A0003" w:tentative="1">
+      <w:start w:val="1"/>
+      <w:numFmt w:val="bullet"/>
+      <w:lvlText w:val="o"/>
+      <w:lvlJc w:val="left"/>
+      <w:pPr>
+        <w:ind w:left="6120" w:hanging="360"/>
+      </w:pPr>
+      <w:rPr>
+        <w:rFonts w:ascii="Courier New" w:hAnsi="Courier New" w:cs="Courier New" w:hint="default"/>
+      </w:rPr>
+    </w:lvl>
+    <w:lvl w:ilvl="8" w:tplc="380A0005" w:tentative="1">
+      <w:start w:val="1"/>
+      <w:numFmt w:val="bullet"/>
+      <w:lvlText w:val=""/>
+      <w:lvlJc w:val="left"/>
+      <w:pPr>
+        <w:ind w:left="6840" w:hanging="360"/>
+      </w:pPr>
+      <w:rPr>
+        <w:rFonts w:ascii="Wingdings" w:hAnsi="Wingdings" w:hint="default"/>
+      </w:rPr>
+    </w:lvl>
+  </w:abstractNum>
+  <w:abstractNum w:abstractNumId="1" w15:restartNumberingAfterBreak="0">
+    <w:nsid w:val="09756B97"/>
+    <w:multiLevelType w:val="hybridMultilevel"/>
+    <w:tmpl w:val="48B2430A"/>
+    <w:lvl w:ilvl="0" w:tplc="54D6EFC6">
+      <w:numFmt w:val="bullet"/>
+      <w:lvlText w:val="-"/>
+      <w:lvlJc w:val="left"/>
+      <w:pPr>
+        <w:ind w:left="720" w:hanging="360"/>
+      </w:pPr>
+      <w:rPr>
+        <w:rFonts w:ascii="Arial" w:eastAsia="Arial" w:hAnsi="Arial" w:cs="Arial" w:hint="default"/>
+      </w:rPr>
+    </w:lvl>
+    <w:lvl w:ilvl="1" w:tplc="380A0003" w:tentative="1">
+      <w:start w:val="1"/>
+      <w:numFmt w:val="bullet"/>
+      <w:lvlText w:val="o"/>
+      <w:lvlJc w:val="left"/>
+      <w:pPr>
+        <w:ind w:left="1440" w:hanging="360"/>
+      </w:pPr>
+      <w:rPr>
+        <w:rFonts w:ascii="Courier New" w:hAnsi="Courier New" w:cs="Courier New" w:hint="default"/>
+      </w:rPr>
+    </w:lvl>
+    <w:lvl w:ilvl="2" w:tplc="380A0005" w:tentative="1">
+      <w:start w:val="1"/>
+      <w:numFmt w:val="bullet"/>
+      <w:lvlText w:val=""/>
+      <w:lvlJc w:val="left"/>
+      <w:pPr>
+        <w:ind w:left="2160" w:hanging="360"/>
+      </w:pPr>
+      <w:rPr>
+        <w:rFonts w:ascii="Wingdings" w:hAnsi="Wingdings" w:hint="default"/>
+      </w:rPr>
+    </w:lvl>
+    <w:lvl w:ilvl="3" w:tplc="380A0001" w:tentative="1">
+      <w:start w:val="1"/>
+      <w:numFmt w:val="bullet"/>
+      <w:lvlText w:val=""/>
+      <w:lvlJc w:val="left"/>
+      <w:pPr>
+        <w:ind w:left="2880" w:hanging="360"/>
+      </w:pPr>
+      <w:rPr>
+        <w:rFonts w:ascii="Symbol" w:hAnsi="Symbol" w:hint="default"/>
+      </w:rPr>
+    </w:lvl>
+    <w:lvl w:ilvl="4" w:tplc="380A0003" w:tentative="1">
+      <w:start w:val="1"/>
+      <w:numFmt w:val="bullet"/>
+      <w:lvlText w:val="o"/>
+      <w:lvlJc w:val="left"/>
+      <w:pPr>
+        <w:ind w:left="3600" w:hanging="360"/>
+      </w:pPr>
+      <w:rPr>
+        <w:rFonts w:ascii="Courier New" w:hAnsi="Courier New" w:cs="Courier New" w:hint="default"/>
+      </w:rPr>
+    </w:lvl>
+    <w:lvl w:ilvl="5" w:tplc="380A0005" w:tentative="1">
+      <w:start w:val="1"/>
+      <w:numFmt w:val="bullet"/>
+      <w:lvlText w:val=""/>
+      <w:lvlJc w:val="left"/>
+      <w:pPr>
+        <w:ind w:left="4320" w:hanging="360"/>
+      </w:pPr>
+      <w:rPr>
+        <w:rFonts w:ascii="Wingdings" w:hAnsi="Wingdings" w:hint="default"/>
+      </w:rPr>
+    </w:lvl>
+    <w:lvl w:ilvl="6" w:tplc="380A0001" w:tentative="1">
+      <w:start w:val="1"/>
+      <w:numFmt w:val="bullet"/>
+      <w:lvlText w:val=""/>
+      <w:lvlJc w:val="left"/>
+      <w:pPr>
+        <w:ind w:left="5040" w:hanging="360"/>
+      </w:pPr>
+      <w:rPr>
+        <w:rFonts w:ascii="Symbol" w:hAnsi="Symbol" w:hint="default"/>
+      </w:rPr>
+    </w:lvl>
+    <w:lvl w:ilvl="7" w:tplc="380A0003" w:tentative="1">
+      <w:start w:val="1"/>
+      <w:numFmt w:val="bullet"/>
+      <w:lvlText w:val="o"/>
+      <w:lvlJc w:val="left"/>
+      <w:pPr>
+        <w:ind w:left="5760" w:hanging="360"/>
+      </w:pPr>
+      <w:rPr>
+        <w:rFonts w:ascii="Courier New" w:hAnsi="Courier New" w:cs="Courier New" w:hint="default"/>
+      </w:rPr>
+    </w:lvl>
+    <w:lvl w:ilvl="8" w:tplc="380A0005" w:tentative="1">
+      <w:start w:val="1"/>
+      <w:numFmt w:val="bullet"/>
+      <w:lvlText w:val=""/>
+      <w:lvlJc w:val="left"/>
+      <w:pPr>
+        <w:ind w:left="6480" w:hanging="360"/>
+      </w:pPr>
+      <w:rPr>
+        <w:rFonts w:ascii="Wingdings" w:hAnsi="Wingdings" w:hint="default"/>
+      </w:rPr>
+    </w:lvl>
+  </w:abstractNum>
+  <w:abstractNum w:abstractNumId="2" w15:restartNumberingAfterBreak="0">
     <w:nsid w:val="133E653D"/>
     <w:multiLevelType w:val="multilevel"/>
     <w:tmpl w:val="553C78AC"/>
@@ -2663,7 +2878,7 @@
       </w:pPr>
     </w:lvl>
   </w:abstractNum>
-  <w:abstractNum w:abstractNumId="1" w15:restartNumberingAfterBreak="0">
+  <w:abstractNum w:abstractNumId="3" w15:restartNumberingAfterBreak="0">
     <w:nsid w:val="198E1F96"/>
     <w:multiLevelType w:val="multilevel"/>
     <w:tmpl w:val="1916AE42"/>
@@ -2788,7 +3003,7 @@
     </w:lvl>
   </w:abstractNum>
   <w:num w:numId="1">
-    <w:abstractNumId w:val="0"/>
+    <w:abstractNumId w:val="2"/>
     <w:lvlOverride w:ilvl="0">
       <w:startOverride w:val="1"/>
     </w:lvlOverride>
@@ -2818,7 +3033,7 @@
     </w:lvlOverride>
   </w:num>
   <w:num w:numId="2">
-    <w:abstractNumId w:val="1"/>
+    <w:abstractNumId w:val="3"/>
     <w:lvlOverride w:ilvl="0"/>
     <w:lvlOverride w:ilvl="1">
       <w:startOverride w:val="1"/>
@@ -2834,6 +3049,12 @@
     <w:lvlOverride w:ilvl="6"/>
     <w:lvlOverride w:ilvl="7"/>
     <w:lvlOverride w:ilvl="8"/>
+  </w:num>
+  <w:num w:numId="3">
+    <w:abstractNumId w:val="1"/>
+  </w:num>
+  <w:num w:numId="4">
+    <w:abstractNumId w:val="0"/>
   </w:num>
 </w:numbering>
 </file>

</xml_diff>

<commit_message>
Manual terminado (Faltan capturas)
</commit_message>
<xml_diff>
--- a/Inglés/Manual.docx
+++ b/Inglés/Manual.docx
@@ -720,8 +720,8 @@
           <w:lang w:val="es-ES" w:eastAsia="es-ES"/>
         </w:rPr>
         <w:drawing>
-          <wp:inline distT="0" distB="0" distL="0" distR="0" wp14:anchorId="3D02BE71" wp14:editId="7D16A974">
-            <wp:extent cx="5400040" cy="2565400"/>
+          <wp:inline distT="0" distB="0" distL="0" distR="0" wp14:anchorId="3D02BE71" wp14:editId="58FF5EAD">
+            <wp:extent cx="5068229" cy="2565400"/>
             <wp:effectExtent l="0" t="0" r="0" b="6350"/>
             <wp:docPr id="3" name="Imagen 3"/>
             <wp:cNvGraphicFramePr>
@@ -731,7 +731,7 @@
               <a:graphicData uri="http://schemas.openxmlformats.org/drawingml/2006/picture">
                 <pic:pic xmlns:pic="http://schemas.openxmlformats.org/drawingml/2006/picture">
                   <pic:nvPicPr>
-                    <pic:cNvPr id="0" name="Imagen 4"/>
+                    <pic:cNvPr id="3" name="Imagen 3"/>
                     <pic:cNvPicPr>
                       <a:picLocks noChangeAspect="1" noChangeArrowheads="1"/>
                     </pic:cNvPicPr>
@@ -744,7 +744,6 @@
                         </a:ext>
                       </a:extLst>
                     </a:blip>
-                    <a:srcRect/>
                     <a:stretch>
                       <a:fillRect/>
                     </a:stretch>
@@ -752,7 +751,7 @@
                   <pic:spPr bwMode="auto">
                     <a:xfrm>
                       <a:off x="0" y="0"/>
-                      <a:ext cx="5400040" cy="2565400"/>
+                      <a:ext cx="5068229" cy="2565400"/>
                     </a:xfrm>
                     <a:prstGeom prst="rect">
                       <a:avLst/>
@@ -795,22 +794,28 @@
           <w:lang w:val="es-UY"/>
         </w:rPr>
       </w:pPr>
+    </w:p>
+    <w:p>
+      <w:pPr>
+        <w:rPr>
+          <w:lang w:val="es-UY"/>
+        </w:rPr>
+      </w:pPr>
       <w:r>
         <w:rPr>
           <w:noProof/>
         </w:rPr>
-        <w:lastRenderedPageBreak/>
         <w:drawing>
-          <wp:anchor distT="0" distB="0" distL="114300" distR="114300" simplePos="0" relativeHeight="251657728" behindDoc="0" locked="0" layoutInCell="1" allowOverlap="1" wp14:anchorId="012E5E94" wp14:editId="1574A33D">
+          <wp:anchor distT="0" distB="0" distL="114300" distR="114300" simplePos="0" relativeHeight="251657728" behindDoc="0" locked="0" layoutInCell="1" allowOverlap="1" wp14:anchorId="012E5E94" wp14:editId="54DCFB68">
             <wp:simplePos x="0" y="0"/>
             <wp:positionH relativeFrom="column">
-              <wp:posOffset>-168395</wp:posOffset>
+              <wp:posOffset>-165735</wp:posOffset>
             </wp:positionH>
             <wp:positionV relativeFrom="paragraph">
-              <wp:posOffset>181825</wp:posOffset>
+              <wp:posOffset>88265</wp:posOffset>
             </wp:positionV>
-            <wp:extent cx="1885950" cy="4295775"/>
-            <wp:effectExtent l="0" t="0" r="0" b="9525"/>
+            <wp:extent cx="1885950" cy="4121785"/>
+            <wp:effectExtent l="0" t="0" r="0" b="0"/>
             <wp:wrapSquare wrapText="bothSides"/>
             <wp:docPr id="7" name="Imagen 7"/>
             <wp:cNvGraphicFramePr>
@@ -820,7 +825,7 @@
               <a:graphicData uri="http://schemas.openxmlformats.org/drawingml/2006/picture">
                 <pic:pic xmlns:pic="http://schemas.openxmlformats.org/drawingml/2006/picture">
                   <pic:nvPicPr>
-                    <pic:cNvPr id="0" name="Imagen 1"/>
+                    <pic:cNvPr id="7" name="Imagen 7"/>
                     <pic:cNvPicPr>
                       <a:picLocks noChangeAspect="1" noChangeArrowheads="1"/>
                     </pic:cNvPicPr>
@@ -833,7 +838,6 @@
                         </a:ext>
                       </a:extLst>
                     </a:blip>
-                    <a:srcRect/>
                     <a:stretch>
                       <a:fillRect/>
                     </a:stretch>
@@ -841,7 +845,7 @@
                   <pic:spPr bwMode="auto">
                     <a:xfrm>
                       <a:off x="0" y="0"/>
-                      <a:ext cx="1885950" cy="4295775"/>
+                      <a:ext cx="1885950" cy="4121785"/>
                     </a:xfrm>
                     <a:prstGeom prst="rect">
                       <a:avLst/>
@@ -863,13 +867,6 @@
     </w:p>
     <w:p>
       <w:pPr>
-        <w:rPr>
-          <w:lang w:val="es-UY"/>
-        </w:rPr>
-      </w:pPr>
-    </w:p>
-    <w:p>
-      <w:pPr>
         <w:pStyle w:val="Prrafodelista"/>
         <w:ind w:left="360"/>
         <w:rPr>
@@ -1099,56 +1096,21 @@
           <w:lang w:val="es-UY"/>
         </w:rPr>
       </w:pPr>
-    </w:p>
-    <w:p>
-      <w:pPr>
-        <w:pStyle w:val="Prrafodelista"/>
-        <w:ind w:left="360"/>
-        <w:rPr>
-          <w:lang w:val="es-UY"/>
-        </w:rPr>
-      </w:pPr>
-    </w:p>
-    <w:p>
-      <w:pPr>
-        <w:pStyle w:val="Prrafodelista"/>
-        <w:ind w:left="360"/>
-        <w:rPr>
-          <w:lang w:val="es-UY"/>
-        </w:rPr>
-      </w:pPr>
-    </w:p>
-    <w:p>
-      <w:pPr>
-        <w:rPr>
-          <w:lang w:val="es-UY"/>
-        </w:rPr>
-      </w:pPr>
-    </w:p>
-    <w:p>
-      <w:pPr>
-        <w:pStyle w:val="Prrafodelista"/>
-        <w:ind w:left="360"/>
-        <w:rPr>
-          <w:lang w:val="es-UY"/>
-        </w:rPr>
-      </w:pPr>
       <w:r>
         <w:rPr>
           <w:noProof/>
         </w:rPr>
-        <w:lastRenderedPageBreak/>
         <w:drawing>
-          <wp:anchor distT="0" distB="0" distL="114300" distR="114300" simplePos="0" relativeHeight="251658752" behindDoc="0" locked="0" layoutInCell="1" allowOverlap="1" wp14:anchorId="6AEF13FA" wp14:editId="4CB75976">
+          <wp:anchor distT="0" distB="0" distL="114300" distR="114300" simplePos="0" relativeHeight="251658752" behindDoc="0" locked="0" layoutInCell="1" allowOverlap="1" wp14:anchorId="6AEF13FA" wp14:editId="5136F66D">
             <wp:simplePos x="0" y="0"/>
             <wp:positionH relativeFrom="column">
-              <wp:posOffset>247650</wp:posOffset>
+              <wp:posOffset>-174517</wp:posOffset>
             </wp:positionH>
             <wp:positionV relativeFrom="paragraph">
-              <wp:posOffset>0</wp:posOffset>
+              <wp:posOffset>204530</wp:posOffset>
             </wp:positionV>
-            <wp:extent cx="2009775" cy="4752975"/>
-            <wp:effectExtent l="0" t="0" r="9525" b="9525"/>
+            <wp:extent cx="1750695" cy="3872230"/>
+            <wp:effectExtent l="0" t="0" r="1905" b="0"/>
             <wp:wrapSquare wrapText="bothSides"/>
             <wp:docPr id="6" name="Imagen 6"/>
             <wp:cNvGraphicFramePr>
@@ -1158,7 +1120,7 @@
               <a:graphicData uri="http://schemas.openxmlformats.org/drawingml/2006/picture">
                 <pic:pic xmlns:pic="http://schemas.openxmlformats.org/drawingml/2006/picture">
                   <pic:nvPicPr>
-                    <pic:cNvPr id="0" name="Imagen 2"/>
+                    <pic:cNvPr id="6" name="Imagen 6"/>
                     <pic:cNvPicPr>
                       <a:picLocks noChangeAspect="1" noChangeArrowheads="1"/>
                     </pic:cNvPicPr>
@@ -1171,7 +1133,6 @@
                         </a:ext>
                       </a:extLst>
                     </a:blip>
-                    <a:srcRect/>
                     <a:stretch>
                       <a:fillRect/>
                     </a:stretch>
@@ -1179,7 +1140,7 @@
                   <pic:spPr bwMode="auto">
                     <a:xfrm>
                       <a:off x="0" y="0"/>
-                      <a:ext cx="2009775" cy="4752975"/>
+                      <a:ext cx="1750695" cy="3872230"/>
                     </a:xfrm>
                     <a:prstGeom prst="rect">
                       <a:avLst/>
@@ -1210,6 +1171,40 @@
     </w:p>
     <w:p>
       <w:pPr>
+        <w:pStyle w:val="Prrafodelista"/>
+        <w:ind w:left="360"/>
+        <w:rPr>
+          <w:lang w:val="es-UY"/>
+        </w:rPr>
+      </w:pPr>
+    </w:p>
+    <w:p>
+      <w:pPr>
+        <w:rPr>
+          <w:lang w:val="es-UY"/>
+        </w:rPr>
+      </w:pPr>
+    </w:p>
+    <w:p>
+      <w:pPr>
+        <w:pStyle w:val="Prrafodelista"/>
+        <w:ind w:left="360"/>
+        <w:rPr>
+          <w:lang w:val="es-UY"/>
+        </w:rPr>
+      </w:pPr>
+    </w:p>
+    <w:p>
+      <w:pPr>
+        <w:pStyle w:val="Prrafodelista"/>
+        <w:ind w:left="360"/>
+        <w:rPr>
+          <w:lang w:val="es-UY"/>
+        </w:rPr>
+      </w:pPr>
+    </w:p>
+    <w:p>
+      <w:pPr>
         <w:rPr>
           <w:lang w:val="es-UY"/>
         </w:rPr>
@@ -1586,6 +1581,86 @@
           <w:lang w:val="es-UY"/>
         </w:rPr>
       </w:pPr>
+    </w:p>
+    <w:p>
+      <w:pPr>
+        <w:pStyle w:val="Prrafodelista"/>
+        <w:ind w:left="360"/>
+        <w:rPr>
+          <w:lang w:val="es-UY"/>
+        </w:rPr>
+      </w:pPr>
+      <w:r>
+        <w:rPr>
+          <w:noProof/>
+        </w:rPr>
+        <w:drawing>
+          <wp:inline distT="0" distB="0" distL="0" distR="0" wp14:anchorId="3E34E84F" wp14:editId="5F2802CF">
+            <wp:extent cx="5400040" cy="2732405"/>
+            <wp:effectExtent l="0" t="0" r="0" b="0"/>
+            <wp:docPr id="2" name="Imagen 2"/>
+            <wp:cNvGraphicFramePr>
+              <a:graphicFrameLocks xmlns:a="http://schemas.openxmlformats.org/drawingml/2006/main" noChangeAspect="1"/>
+            </wp:cNvGraphicFramePr>
+            <a:graphic xmlns:a="http://schemas.openxmlformats.org/drawingml/2006/main">
+              <a:graphicData uri="http://schemas.openxmlformats.org/drawingml/2006/picture">
+                <pic:pic xmlns:pic="http://schemas.openxmlformats.org/drawingml/2006/picture">
+                  <pic:nvPicPr>
+                    <pic:cNvPr id="0" name="Picture 1"/>
+                    <pic:cNvPicPr>
+                      <a:picLocks noChangeAspect="1" noChangeArrowheads="1"/>
+                    </pic:cNvPicPr>
+                  </pic:nvPicPr>
+                  <pic:blipFill>
+                    <a:blip r:embed="rId12">
+                      <a:extLst>
+                        <a:ext uri="{28A0092B-C50C-407E-A947-70E740481C1C}">
+                          <a14:useLocalDpi xmlns:a14="http://schemas.microsoft.com/office/drawing/2010/main" val="0"/>
+                        </a:ext>
+                      </a:extLst>
+                    </a:blip>
+                    <a:srcRect/>
+                    <a:stretch>
+                      <a:fillRect/>
+                    </a:stretch>
+                  </pic:blipFill>
+                  <pic:spPr bwMode="auto">
+                    <a:xfrm>
+                      <a:off x="0" y="0"/>
+                      <a:ext cx="5400040" cy="2732405"/>
+                    </a:xfrm>
+                    <a:prstGeom prst="rect">
+                      <a:avLst/>
+                    </a:prstGeom>
+                    <a:noFill/>
+                    <a:ln>
+                      <a:noFill/>
+                    </a:ln>
+                  </pic:spPr>
+                </pic:pic>
+              </a:graphicData>
+            </a:graphic>
+          </wp:inline>
+        </w:drawing>
+      </w:r>
+    </w:p>
+    <w:p>
+      <w:pPr>
+        <w:pStyle w:val="Prrafodelista"/>
+        <w:ind w:left="360"/>
+        <w:rPr>
+          <w:lang w:val="es-UY"/>
+        </w:rPr>
+      </w:pPr>
+    </w:p>
+    <w:p>
+      <w:pPr>
+        <w:pStyle w:val="Prrafodelista"/>
+        <w:ind w:left="360"/>
+        <w:rPr>
+          <w:lang w:val="es-UY"/>
+        </w:rPr>
+      </w:pPr>
       <w:r>
         <w:rPr>
           <w:lang w:val="es-UY"/>
@@ -1683,7 +1758,6 @@
         <w:rPr>
           <w:lang w:val="es-UY"/>
         </w:rPr>
-        <w:lastRenderedPageBreak/>
         <w:t xml:space="preserve">Al hacer </w:t>
       </w:r>
       <w:proofErr w:type="spellStart"/>
@@ -1725,8 +1799,89 @@
         <w:rPr>
           <w:lang w:val="es-UY"/>
         </w:rPr>
+        <w:lastRenderedPageBreak/>
         <w:t>Pestaña datos: Se muestra los datos del programa seleccionado, en ella se pueden editar los datos o borrarlo.</w:t>
       </w:r>
+    </w:p>
+    <w:p>
+      <w:pPr>
+        <w:pStyle w:val="Prrafodelista"/>
+        <w:ind w:left="1080"/>
+        <w:rPr>
+          <w:lang w:val="es-UY"/>
+        </w:rPr>
+      </w:pPr>
+    </w:p>
+    <w:p>
+      <w:pPr>
+        <w:pStyle w:val="Prrafodelista"/>
+        <w:ind w:left="1080"/>
+        <w:rPr>
+          <w:lang w:val="es-UY"/>
+        </w:rPr>
+      </w:pPr>
+      <w:r>
+        <w:rPr>
+          <w:noProof/>
+        </w:rPr>
+        <w:drawing>
+          <wp:inline distT="0" distB="0" distL="0" distR="0" wp14:anchorId="40879AF2" wp14:editId="56CD100A">
+            <wp:extent cx="3709359" cy="2349504"/>
+            <wp:effectExtent l="0" t="0" r="5715" b="0"/>
+            <wp:docPr id="9" name="Imagen 9"/>
+            <wp:cNvGraphicFramePr>
+              <a:graphicFrameLocks xmlns:a="http://schemas.openxmlformats.org/drawingml/2006/main" noChangeAspect="1"/>
+            </wp:cNvGraphicFramePr>
+            <a:graphic xmlns:a="http://schemas.openxmlformats.org/drawingml/2006/main">
+              <a:graphicData uri="http://schemas.openxmlformats.org/drawingml/2006/picture">
+                <pic:pic xmlns:pic="http://schemas.openxmlformats.org/drawingml/2006/picture">
+                  <pic:nvPicPr>
+                    <pic:cNvPr id="0" name="Picture 3"/>
+                    <pic:cNvPicPr>
+                      <a:picLocks noChangeAspect="1" noChangeArrowheads="1"/>
+                    </pic:cNvPicPr>
+                  </pic:nvPicPr>
+                  <pic:blipFill>
+                    <a:blip r:embed="rId13">
+                      <a:extLst>
+                        <a:ext uri="{28A0092B-C50C-407E-A947-70E740481C1C}">
+                          <a14:useLocalDpi xmlns:a14="http://schemas.microsoft.com/office/drawing/2010/main" val="0"/>
+                        </a:ext>
+                      </a:extLst>
+                    </a:blip>
+                    <a:srcRect/>
+                    <a:stretch>
+                      <a:fillRect/>
+                    </a:stretch>
+                  </pic:blipFill>
+                  <pic:spPr bwMode="auto">
+                    <a:xfrm>
+                      <a:off x="0" y="0"/>
+                      <a:ext cx="3740195" cy="2369035"/>
+                    </a:xfrm>
+                    <a:prstGeom prst="rect">
+                      <a:avLst/>
+                    </a:prstGeom>
+                    <a:noFill/>
+                    <a:ln>
+                      <a:noFill/>
+                    </a:ln>
+                  </pic:spPr>
+                </pic:pic>
+              </a:graphicData>
+            </a:graphic>
+          </wp:inline>
+        </w:drawing>
+      </w:r>
+    </w:p>
+    <w:p>
+      <w:pPr>
+        <w:pStyle w:val="Prrafodelista"/>
+        <w:ind w:left="1080"/>
+        <w:rPr>
+          <w:lang w:val="es-UY"/>
+        </w:rPr>
+      </w:pPr>
     </w:p>
     <w:p>
       <w:pPr>
@@ -1795,8 +1950,103 @@
         <w:rPr>
           <w:lang w:val="es-UY"/>
         </w:rPr>
-        <w:t>Pestaña publicidades:  Se muestra las publicidades que están en ese programa. Botón borrar: Borra las publicidades del programa que estén seleccionadas.</w:t>
-      </w:r>
+        <w:t xml:space="preserve">Pestaña publicidades:  Se muestra las publicidades que están en ese programa. </w:t>
+      </w:r>
+    </w:p>
+    <w:p>
+      <w:pPr>
+        <w:pStyle w:val="Prrafodelista"/>
+        <w:ind w:left="1080"/>
+        <w:rPr>
+          <w:lang w:val="es-UY"/>
+        </w:rPr>
+      </w:pPr>
+      <w:r>
+        <w:rPr>
+          <w:lang w:val="es-UY"/>
+        </w:rPr>
+        <w:t>Botón borrar: Borra las publicidades del programa que estén seleccionadas.</w:t>
+      </w:r>
+    </w:p>
+    <w:p>
+      <w:pPr>
+        <w:pStyle w:val="Prrafodelista"/>
+        <w:ind w:left="1080"/>
+        <w:rPr>
+          <w:lang w:val="es-UY"/>
+        </w:rPr>
+      </w:pPr>
+    </w:p>
+    <w:p>
+      <w:pPr>
+        <w:pStyle w:val="Prrafodelista"/>
+        <w:ind w:left="1080"/>
+        <w:rPr>
+          <w:lang w:val="es-UY"/>
+        </w:rPr>
+      </w:pPr>
+      <w:r>
+        <w:rPr>
+          <w:noProof/>
+        </w:rPr>
+        <w:drawing>
+          <wp:inline distT="0" distB="0" distL="0" distR="0" wp14:anchorId="1D1BFCC9" wp14:editId="46EC9E72">
+            <wp:extent cx="4097547" cy="2758627"/>
+            <wp:effectExtent l="0" t="0" r="0" b="3810"/>
+            <wp:docPr id="10" name="Imagen 10"/>
+            <wp:cNvGraphicFramePr>
+              <a:graphicFrameLocks xmlns:a="http://schemas.openxmlformats.org/drawingml/2006/main" noChangeAspect="1"/>
+            </wp:cNvGraphicFramePr>
+            <a:graphic xmlns:a="http://schemas.openxmlformats.org/drawingml/2006/main">
+              <a:graphicData uri="http://schemas.openxmlformats.org/drawingml/2006/picture">
+                <pic:pic xmlns:pic="http://schemas.openxmlformats.org/drawingml/2006/picture">
+                  <pic:nvPicPr>
+                    <pic:cNvPr id="0" name="Picture 5"/>
+                    <pic:cNvPicPr>
+                      <a:picLocks noChangeAspect="1" noChangeArrowheads="1"/>
+                    </pic:cNvPicPr>
+                  </pic:nvPicPr>
+                  <pic:blipFill>
+                    <a:blip r:embed="rId14">
+                      <a:extLst>
+                        <a:ext uri="{28A0092B-C50C-407E-A947-70E740481C1C}">
+                          <a14:useLocalDpi xmlns:a14="http://schemas.microsoft.com/office/drawing/2010/main" val="0"/>
+                        </a:ext>
+                      </a:extLst>
+                    </a:blip>
+                    <a:srcRect/>
+                    <a:stretch>
+                      <a:fillRect/>
+                    </a:stretch>
+                  </pic:blipFill>
+                  <pic:spPr bwMode="auto">
+                    <a:xfrm>
+                      <a:off x="0" y="0"/>
+                      <a:ext cx="4133130" cy="2782583"/>
+                    </a:xfrm>
+                    <a:prstGeom prst="rect">
+                      <a:avLst/>
+                    </a:prstGeom>
+                    <a:noFill/>
+                    <a:ln>
+                      <a:noFill/>
+                    </a:ln>
+                  </pic:spPr>
+                </pic:pic>
+              </a:graphicData>
+            </a:graphic>
+          </wp:inline>
+        </w:drawing>
+      </w:r>
+    </w:p>
+    <w:p>
+      <w:pPr>
+        <w:pStyle w:val="Prrafodelista"/>
+        <w:ind w:left="1080"/>
+        <w:rPr>
+          <w:lang w:val="es-UY"/>
+        </w:rPr>
+      </w:pPr>
     </w:p>
     <w:p>
       <w:pPr>
@@ -1873,6 +2123,7 @@
         <w:rPr>
           <w:lang w:val="es-UY"/>
         </w:rPr>
+        <w:lastRenderedPageBreak/>
         <w:t xml:space="preserve">Pestaña agendar:  </w:t>
       </w:r>
     </w:p>
@@ -1910,6 +2161,75 @@
           <w:lang w:val="es-UY"/>
         </w:rPr>
         <w:t>En el cuadro se muestran los programas por la fecha, dejando visualizar su fecha de inicio, su fecha final. Seleccionando la columna “eliminar” elimina el mismo. Los programas se pueden filtrar por meses.</w:t>
+      </w:r>
+    </w:p>
+    <w:p>
+      <w:pPr>
+        <w:pStyle w:val="Prrafodelista"/>
+        <w:ind w:left="2832" w:firstLine="3"/>
+        <w:rPr>
+          <w:lang w:val="es-UY"/>
+        </w:rPr>
+      </w:pPr>
+    </w:p>
+    <w:p>
+      <w:pPr>
+        <w:rPr>
+          <w:lang w:val="es-UY"/>
+        </w:rPr>
+      </w:pPr>
+      <w:r>
+        <w:rPr>
+          <w:noProof/>
+        </w:rPr>
+        <w:drawing>
+          <wp:inline distT="0" distB="0" distL="0" distR="0" wp14:anchorId="14F9D006" wp14:editId="3BB65007">
+            <wp:extent cx="3278038" cy="2194780"/>
+            <wp:effectExtent l="0" t="0" r="0" b="0"/>
+            <wp:docPr id="12" name="Imagen 12"/>
+            <wp:cNvGraphicFramePr>
+              <a:graphicFrameLocks xmlns:a="http://schemas.openxmlformats.org/drawingml/2006/main" noChangeAspect="1"/>
+            </wp:cNvGraphicFramePr>
+            <a:graphic xmlns:a="http://schemas.openxmlformats.org/drawingml/2006/main">
+              <a:graphicData uri="http://schemas.openxmlformats.org/drawingml/2006/picture">
+                <pic:pic xmlns:pic="http://schemas.openxmlformats.org/drawingml/2006/picture">
+                  <pic:nvPicPr>
+                    <pic:cNvPr id="0" name="Picture 9"/>
+                    <pic:cNvPicPr>
+                      <a:picLocks noChangeAspect="1" noChangeArrowheads="1"/>
+                    </pic:cNvPicPr>
+                  </pic:nvPicPr>
+                  <pic:blipFill>
+                    <a:blip r:embed="rId15">
+                      <a:extLst>
+                        <a:ext uri="{28A0092B-C50C-407E-A947-70E740481C1C}">
+                          <a14:useLocalDpi xmlns:a14="http://schemas.microsoft.com/office/drawing/2010/main" val="0"/>
+                        </a:ext>
+                      </a:extLst>
+                    </a:blip>
+                    <a:srcRect/>
+                    <a:stretch>
+                      <a:fillRect/>
+                    </a:stretch>
+                  </pic:blipFill>
+                  <pic:spPr bwMode="auto">
+                    <a:xfrm>
+                      <a:off x="0" y="0"/>
+                      <a:ext cx="3312286" cy="2217710"/>
+                    </a:xfrm>
+                    <a:prstGeom prst="rect">
+                      <a:avLst/>
+                    </a:prstGeom>
+                    <a:noFill/>
+                    <a:ln>
+                      <a:noFill/>
+                    </a:ln>
+                  </pic:spPr>
+                </pic:pic>
+              </a:graphicData>
+            </a:graphic>
+          </wp:inline>
+        </w:drawing>
       </w:r>
     </w:p>
     <w:p>
@@ -2035,6 +2355,89 @@
     </w:p>
     <w:p>
       <w:pPr>
+        <w:pStyle w:val="Prrafodelista"/>
+        <w:ind w:left="2832"/>
+        <w:rPr>
+          <w:lang w:val="es-UY"/>
+        </w:rPr>
+      </w:pPr>
+    </w:p>
+    <w:p>
+      <w:pPr>
+        <w:rPr>
+          <w:lang w:val="es-UY"/>
+        </w:rPr>
+      </w:pPr>
+      <w:r>
+        <w:rPr>
+          <w:noProof/>
+        </w:rPr>
+        <w:drawing>
+          <wp:inline distT="0" distB="0" distL="0" distR="0" wp14:anchorId="1C746167" wp14:editId="690FFFCD">
+            <wp:extent cx="3571336" cy="2278170"/>
+            <wp:effectExtent l="0" t="0" r="0" b="8255"/>
+            <wp:docPr id="11" name="Imagen 11"/>
+            <wp:cNvGraphicFramePr>
+              <a:graphicFrameLocks xmlns:a="http://schemas.openxmlformats.org/drawingml/2006/main" noChangeAspect="1"/>
+            </wp:cNvGraphicFramePr>
+            <a:graphic xmlns:a="http://schemas.openxmlformats.org/drawingml/2006/main">
+              <a:graphicData uri="http://schemas.openxmlformats.org/drawingml/2006/picture">
+                <pic:pic xmlns:pic="http://schemas.openxmlformats.org/drawingml/2006/picture">
+                  <pic:nvPicPr>
+                    <pic:cNvPr id="0" name="Picture 7"/>
+                    <pic:cNvPicPr>
+                      <a:picLocks noChangeAspect="1" noChangeArrowheads="1"/>
+                    </pic:cNvPicPr>
+                  </pic:nvPicPr>
+                  <pic:blipFill>
+                    <a:blip r:embed="rId16">
+                      <a:extLst>
+                        <a:ext uri="{28A0092B-C50C-407E-A947-70E740481C1C}">
+                          <a14:useLocalDpi xmlns:a14="http://schemas.microsoft.com/office/drawing/2010/main" val="0"/>
+                        </a:ext>
+                      </a:extLst>
+                    </a:blip>
+                    <a:srcRect/>
+                    <a:stretch>
+                      <a:fillRect/>
+                    </a:stretch>
+                  </pic:blipFill>
+                  <pic:spPr bwMode="auto">
+                    <a:xfrm>
+                      <a:off x="0" y="0"/>
+                      <a:ext cx="3612764" cy="2304597"/>
+                    </a:xfrm>
+                    <a:prstGeom prst="rect">
+                      <a:avLst/>
+                    </a:prstGeom>
+                    <a:noFill/>
+                    <a:ln>
+                      <a:noFill/>
+                    </a:ln>
+                  </pic:spPr>
+                </pic:pic>
+              </a:graphicData>
+            </a:graphic>
+          </wp:inline>
+        </w:drawing>
+      </w:r>
+    </w:p>
+    <w:p>
+      <w:pPr>
+        <w:rPr>
+          <w:lang w:val="es-UY"/>
+        </w:rPr>
+      </w:pPr>
+    </w:p>
+    <w:p>
+      <w:pPr>
+        <w:rPr>
+          <w:lang w:val="es-UY"/>
+        </w:rPr>
+      </w:pPr>
+    </w:p>
+    <w:p>
+      <w:pPr>
         <w:rPr>
           <w:lang w:val="es-UY"/>
         </w:rPr>
@@ -2058,8 +2461,83 @@
         <w:rPr>
           <w:lang w:val="es-UY"/>
         </w:rPr>
+        <w:lastRenderedPageBreak/>
         <w:t xml:space="preserve"> </w:t>
       </w:r>
+      <w:r>
+        <w:rPr>
+          <w:noProof/>
+        </w:rPr>
+        <w:drawing>
+          <wp:inline distT="0" distB="0" distL="0" distR="0" wp14:anchorId="475C4089" wp14:editId="733BEC64">
+            <wp:extent cx="4536919" cy="2277079"/>
+            <wp:effectExtent l="0" t="0" r="0" b="9525"/>
+            <wp:docPr id="14" name="Imagen 14"/>
+            <wp:cNvGraphicFramePr>
+              <a:graphicFrameLocks xmlns:a="http://schemas.openxmlformats.org/drawingml/2006/main" noChangeAspect="1"/>
+            </wp:cNvGraphicFramePr>
+            <a:graphic xmlns:a="http://schemas.openxmlformats.org/drawingml/2006/main">
+              <a:graphicData uri="http://schemas.openxmlformats.org/drawingml/2006/picture">
+                <pic:pic xmlns:pic="http://schemas.openxmlformats.org/drawingml/2006/picture">
+                  <pic:nvPicPr>
+                    <pic:cNvPr id="0" name="Picture 13"/>
+                    <pic:cNvPicPr>
+                      <a:picLocks noChangeAspect="1" noChangeArrowheads="1"/>
+                    </pic:cNvPicPr>
+                  </pic:nvPicPr>
+                  <pic:blipFill rotWithShape="1">
+                    <a:blip r:embed="rId17" cstate="print">
+                      <a:extLst>
+                        <a:ext uri="{28A0092B-C50C-407E-A947-70E740481C1C}">
+                          <a14:useLocalDpi xmlns:a14="http://schemas.microsoft.com/office/drawing/2010/main" val="0"/>
+                        </a:ext>
+                      </a:extLst>
+                    </a:blip>
+                    <a:srcRect l="7988" t="9091" r="7985" b="15912"/>
+                    <a:stretch/>
+                  </pic:blipFill>
+                  <pic:spPr bwMode="auto">
+                    <a:xfrm>
+                      <a:off x="0" y="0"/>
+                      <a:ext cx="4537444" cy="2277343"/>
+                    </a:xfrm>
+                    <a:prstGeom prst="rect">
+                      <a:avLst/>
+                    </a:prstGeom>
+                    <a:noFill/>
+                    <a:ln>
+                      <a:noFill/>
+                    </a:ln>
+                    <a:extLst>
+                      <a:ext uri="{53640926-AAD7-44D8-BBD7-CCE9431645EC}">
+                        <a14:shadowObscured xmlns:a14="http://schemas.microsoft.com/office/drawing/2010/main"/>
+                      </a:ext>
+                    </a:extLst>
+                  </pic:spPr>
+                </pic:pic>
+              </a:graphicData>
+            </a:graphic>
+          </wp:inline>
+        </w:drawing>
+      </w:r>
+    </w:p>
+    <w:p>
+      <w:pPr>
+        <w:pStyle w:val="Prrafodelista"/>
+        <w:ind w:left="360"/>
+        <w:rPr>
+          <w:lang w:val="es-UY"/>
+        </w:rPr>
+      </w:pPr>
+    </w:p>
+    <w:p>
+      <w:pPr>
+        <w:pStyle w:val="Prrafodelista"/>
+        <w:ind w:left="360"/>
+        <w:rPr>
+          <w:lang w:val="es-UY"/>
+        </w:rPr>
+      </w:pPr>
     </w:p>
     <w:p>
       <w:pPr>
@@ -2086,6 +2564,13 @@
           <w:lang w:val="es-UY"/>
         </w:rPr>
       </w:pPr>
+    </w:p>
+    <w:p>
+      <w:pPr>
+        <w:rPr>
+          <w:lang w:val="es-UY"/>
+        </w:rPr>
+      </w:pPr>
       <w:r>
         <w:rPr>
           <w:lang w:val="es-UY"/>
@@ -2095,6 +2580,60 @@
     </w:p>
     <w:p>
       <w:pPr>
+        <w:rPr>
+          <w:lang w:val="es-UY"/>
+        </w:rPr>
+      </w:pPr>
+      <w:r>
+        <w:rPr>
+          <w:noProof/>
+        </w:rPr>
+        <w:drawing>
+          <wp:inline distT="0" distB="0" distL="0" distR="0" wp14:anchorId="1A522242" wp14:editId="7FD458B0">
+            <wp:extent cx="5400040" cy="2707005"/>
+            <wp:effectExtent l="0" t="0" r="0" b="0"/>
+            <wp:docPr id="15" name="Imagen 15"/>
+            <wp:cNvGraphicFramePr>
+              <a:graphicFrameLocks xmlns:a="http://schemas.openxmlformats.org/drawingml/2006/main" noChangeAspect="1"/>
+            </wp:cNvGraphicFramePr>
+            <a:graphic xmlns:a="http://schemas.openxmlformats.org/drawingml/2006/main">
+              <a:graphicData uri="http://schemas.openxmlformats.org/drawingml/2006/picture">
+                <pic:pic xmlns:pic="http://schemas.openxmlformats.org/drawingml/2006/picture">
+                  <pic:nvPicPr>
+                    <pic:cNvPr id="1" name=""/>
+                    <pic:cNvPicPr/>
+                  </pic:nvPicPr>
+                  <pic:blipFill>
+                    <a:blip r:embed="rId18"/>
+                    <a:stretch>
+                      <a:fillRect/>
+                    </a:stretch>
+                  </pic:blipFill>
+                  <pic:spPr>
+                    <a:xfrm>
+                      <a:off x="0" y="0"/>
+                      <a:ext cx="5400040" cy="2707005"/>
+                    </a:xfrm>
+                    <a:prstGeom prst="rect">
+                      <a:avLst/>
+                    </a:prstGeom>
+                  </pic:spPr>
+                </pic:pic>
+              </a:graphicData>
+            </a:graphic>
+          </wp:inline>
+        </w:drawing>
+      </w:r>
+    </w:p>
+    <w:p>
+      <w:pPr>
+        <w:rPr>
+          <w:lang w:val="es-UY"/>
+        </w:rPr>
+      </w:pPr>
+    </w:p>
+    <w:p>
+      <w:pPr>
         <w:pStyle w:val="Prrafodelista"/>
         <w:ind w:left="360"/>
         <w:rPr>
@@ -2152,6 +2691,15 @@
         </w:rPr>
         <w:t>Botón limpiar búsqueda:  limpia la lista de series en la tabla.</w:t>
       </w:r>
+    </w:p>
+    <w:p>
+      <w:pPr>
+        <w:pStyle w:val="Prrafodelista"/>
+        <w:ind w:left="360"/>
+        <w:rPr>
+          <w:lang w:val="es-UY"/>
+        </w:rPr>
+      </w:pPr>
     </w:p>
     <w:p>
       <w:pPr>
@@ -2329,6 +2877,85 @@
     </w:p>
     <w:p>
       <w:pPr>
+        <w:rPr>
+          <w:lang w:val="es-UY"/>
+        </w:rPr>
+      </w:pPr>
+    </w:p>
+    <w:p>
+      <w:pPr>
+        <w:rPr>
+          <w:lang w:val="es-UY"/>
+        </w:rPr>
+      </w:pPr>
+      <w:r>
+        <w:rPr>
+          <w:noProof/>
+        </w:rPr>
+        <w:drawing>
+          <wp:inline distT="0" distB="0" distL="0" distR="0" wp14:anchorId="31B4C353" wp14:editId="223A4517">
+            <wp:extent cx="3683479" cy="2107259"/>
+            <wp:effectExtent l="0" t="0" r="0" b="7620"/>
+            <wp:docPr id="16" name="Imagen 16"/>
+            <wp:cNvGraphicFramePr>
+              <a:graphicFrameLocks xmlns:a="http://schemas.openxmlformats.org/drawingml/2006/main" noChangeAspect="1"/>
+            </wp:cNvGraphicFramePr>
+            <a:graphic xmlns:a="http://schemas.openxmlformats.org/drawingml/2006/main">
+              <a:graphicData uri="http://schemas.openxmlformats.org/drawingml/2006/picture">
+                <pic:pic xmlns:pic="http://schemas.openxmlformats.org/drawingml/2006/picture">
+                  <pic:nvPicPr>
+                    <pic:cNvPr id="1" name=""/>
+                    <pic:cNvPicPr/>
+                  </pic:nvPicPr>
+                  <pic:blipFill>
+                    <a:blip r:embed="rId19"/>
+                    <a:stretch>
+                      <a:fillRect/>
+                    </a:stretch>
+                  </pic:blipFill>
+                  <pic:spPr>
+                    <a:xfrm>
+                      <a:off x="0" y="0"/>
+                      <a:ext cx="3754041" cy="2147626"/>
+                    </a:xfrm>
+                    <a:prstGeom prst="rect">
+                      <a:avLst/>
+                    </a:prstGeom>
+                  </pic:spPr>
+                </pic:pic>
+              </a:graphicData>
+            </a:graphic>
+          </wp:inline>
+        </w:drawing>
+      </w:r>
+    </w:p>
+    <w:p>
+      <w:pPr>
+        <w:rPr>
+          <w:lang w:val="es-UY"/>
+        </w:rPr>
+      </w:pPr>
+      <w:r>
+        <w:rPr>
+          <w:lang w:val="es-UY"/>
+        </w:rPr>
+        <w:tab/>
+      </w:r>
+      <w:r>
+        <w:rPr>
+          <w:lang w:val="es-UY"/>
+        </w:rPr>
+        <w:tab/>
+      </w:r>
+      <w:r>
+        <w:rPr>
+          <w:lang w:val="es-UY"/>
+        </w:rPr>
+        <w:tab/>
+      </w:r>
+    </w:p>
+    <w:p>
+      <w:pPr>
         <w:pStyle w:val="Prrafodelista"/>
         <w:numPr>
           <w:ilvl w:val="0"/>
@@ -2353,6 +2980,14 @@
     </w:p>
     <w:p>
       <w:pPr>
+        <w:ind w:left="720"/>
+        <w:rPr>
+          <w:lang w:val="es-UY"/>
+        </w:rPr>
+      </w:pPr>
+    </w:p>
+    <w:p>
+      <w:pPr>
         <w:ind w:left="1416"/>
         <w:rPr>
           <w:lang w:val="es-UY"/>
@@ -2420,6 +3055,46 @@
           <w:lang w:val="es-UY"/>
         </w:rPr>
       </w:pPr>
+      <w:r>
+        <w:rPr>
+          <w:noProof/>
+        </w:rPr>
+        <w:drawing>
+          <wp:inline distT="0" distB="0" distL="0" distR="0" wp14:anchorId="3460AA8D" wp14:editId="26753FFB">
+            <wp:extent cx="3640347" cy="2082583"/>
+            <wp:effectExtent l="0" t="0" r="0" b="0"/>
+            <wp:docPr id="17" name="Imagen 17"/>
+            <wp:cNvGraphicFramePr>
+              <a:graphicFrameLocks xmlns:a="http://schemas.openxmlformats.org/drawingml/2006/main" noChangeAspect="1"/>
+            </wp:cNvGraphicFramePr>
+            <a:graphic xmlns:a="http://schemas.openxmlformats.org/drawingml/2006/main">
+              <a:graphicData uri="http://schemas.openxmlformats.org/drawingml/2006/picture">
+                <pic:pic xmlns:pic="http://schemas.openxmlformats.org/drawingml/2006/picture">
+                  <pic:nvPicPr>
+                    <pic:cNvPr id="1" name=""/>
+                    <pic:cNvPicPr/>
+                  </pic:nvPicPr>
+                  <pic:blipFill>
+                    <a:blip r:embed="rId20"/>
+                    <a:stretch>
+                      <a:fillRect/>
+                    </a:stretch>
+                  </pic:blipFill>
+                  <pic:spPr>
+                    <a:xfrm>
+                      <a:off x="0" y="0"/>
+                      <a:ext cx="3676512" cy="2103272"/>
+                    </a:xfrm>
+                    <a:prstGeom prst="rect">
+                      <a:avLst/>
+                    </a:prstGeom>
+                  </pic:spPr>
+                </pic:pic>
+              </a:graphicData>
+            </a:graphic>
+          </wp:inline>
+        </w:drawing>
+      </w:r>
     </w:p>
     <w:p>
       <w:pPr>
@@ -2447,93 +3122,6 @@
           <w:lang w:val="es-UY"/>
         </w:rPr>
         <w:t xml:space="preserve"> </w:t>
-      </w:r>
-    </w:p>
-    <w:p>
-      <w:pPr>
-        <w:pStyle w:val="Prrafodelista"/>
-        <w:ind w:left="360"/>
-        <w:rPr>
-          <w:lang w:val="es-UY"/>
-        </w:rPr>
-      </w:pPr>
-      <w:r>
-        <w:rPr>
-          <w:lang w:val="es-UY"/>
-        </w:rPr>
-        <w:t>Botón buscar: Busca los videos con dicha información ingresada en los campos, en el mismo se pueden incluir la fecha para buscarlo, por el nombre o su contenido.</w:t>
-      </w:r>
-    </w:p>
-    <w:p>
-      <w:pPr>
-        <w:pStyle w:val="Prrafodelista"/>
-        <w:ind w:left="360"/>
-        <w:rPr>
-          <w:lang w:val="es-UY"/>
-        </w:rPr>
-      </w:pPr>
-      <w:r>
-        <w:rPr>
-          <w:lang w:val="es-UY"/>
-        </w:rPr>
-        <w:t>Botón ingresar: los datos ingresados en los campos se registrarán como un nuevo video.</w:t>
-      </w:r>
-    </w:p>
-    <w:p>
-      <w:pPr>
-        <w:pStyle w:val="Prrafodelista"/>
-        <w:ind w:left="360"/>
-        <w:rPr>
-          <w:lang w:val="es-UY"/>
-        </w:rPr>
-      </w:pPr>
-      <w:r>
-        <w:rPr>
-          <w:lang w:val="es-UY"/>
-        </w:rPr>
-        <w:t>Botón borrar: borra dicho video seleccionado en la tabla.</w:t>
-      </w:r>
-    </w:p>
-    <w:p>
-      <w:pPr>
-        <w:pStyle w:val="Prrafodelista"/>
-        <w:ind w:left="360"/>
-        <w:rPr>
-          <w:lang w:val="es-UY"/>
-        </w:rPr>
-      </w:pPr>
-      <w:r>
-        <w:rPr>
-          <w:lang w:val="es-UY"/>
-        </w:rPr>
-        <w:t>Botón limpiar búsqueda:  limpia la lista de videos en la tabla.</w:t>
-      </w:r>
-    </w:p>
-    <w:p>
-      <w:pPr>
-        <w:rPr>
-          <w:lang w:val="es-UY"/>
-        </w:rPr>
-      </w:pPr>
-      <w:r>
-        <w:rPr>
-          <w:lang w:val="es-UY"/>
-        </w:rPr>
-        <w:t xml:space="preserve">Al hacer </w:t>
-      </w:r>
-      <w:proofErr w:type="spellStart"/>
-      <w:r>
-        <w:rPr>
-          <w:lang w:val="es-UY"/>
-        </w:rPr>
-        <w:t>click</w:t>
-      </w:r>
-      <w:proofErr w:type="spellEnd"/>
-      <w:r>
-        <w:rPr>
-          <w:lang w:val="es-UY"/>
-        </w:rPr>
-        <w:t xml:space="preserve"> en un video que se muestra en la tabla se abre otra pestaña, mostrando los datos del video seleccionado. </w:t>
       </w:r>
     </w:p>
     <w:p>
@@ -2551,6 +3139,169 @@
         <w:rPr>
           <w:lang w:val="es-UY"/>
         </w:rPr>
+        <w:t>Botón buscar: Busca los videos con dicha información ingresada en los campos, en el mismo se pueden incluir la fecha para buscarlo, por el nombre o su contenido.</w:t>
+      </w:r>
+    </w:p>
+    <w:p>
+      <w:pPr>
+        <w:pStyle w:val="Prrafodelista"/>
+        <w:numPr>
+          <w:ilvl w:val="0"/>
+          <w:numId w:val="4"/>
+        </w:numPr>
+        <w:rPr>
+          <w:lang w:val="es-UY"/>
+        </w:rPr>
+      </w:pPr>
+      <w:r>
+        <w:rPr>
+          <w:lang w:val="es-UY"/>
+        </w:rPr>
+        <w:t>Botón ingresar: los datos ingresados en los campos se registrarán como un nuevo video.</w:t>
+      </w:r>
+    </w:p>
+    <w:p>
+      <w:pPr>
+        <w:pStyle w:val="Prrafodelista"/>
+        <w:numPr>
+          <w:ilvl w:val="0"/>
+          <w:numId w:val="4"/>
+        </w:numPr>
+        <w:rPr>
+          <w:lang w:val="es-UY"/>
+        </w:rPr>
+      </w:pPr>
+      <w:r>
+        <w:rPr>
+          <w:lang w:val="es-UY"/>
+        </w:rPr>
+        <w:t>Botón borrar: borra dicho video seleccionado en la tabla.</w:t>
+      </w:r>
+    </w:p>
+    <w:p>
+      <w:pPr>
+        <w:pStyle w:val="Prrafodelista"/>
+        <w:numPr>
+          <w:ilvl w:val="0"/>
+          <w:numId w:val="4"/>
+        </w:numPr>
+        <w:rPr>
+          <w:lang w:val="es-UY"/>
+        </w:rPr>
+      </w:pPr>
+      <w:r>
+        <w:rPr>
+          <w:lang w:val="es-UY"/>
+        </w:rPr>
+        <w:t>Botón limpiar búsqueda:  limpia la lista de videos en la tabla.</w:t>
+      </w:r>
+    </w:p>
+    <w:p>
+      <w:pPr>
+        <w:rPr>
+          <w:lang w:val="es-UY"/>
+        </w:rPr>
+      </w:pPr>
+      <w:r>
+        <w:rPr>
+          <w:noProof/>
+        </w:rPr>
+        <w:lastRenderedPageBreak/>
+        <w:drawing>
+          <wp:inline distT="0" distB="0" distL="0" distR="0" wp14:anchorId="3BB86B07" wp14:editId="7F664C9C">
+            <wp:extent cx="4370912" cy="2191110"/>
+            <wp:effectExtent l="0" t="0" r="0" b="0"/>
+            <wp:docPr id="19" name="Imagen 19"/>
+            <wp:cNvGraphicFramePr>
+              <a:graphicFrameLocks xmlns:a="http://schemas.openxmlformats.org/drawingml/2006/main" noChangeAspect="1"/>
+            </wp:cNvGraphicFramePr>
+            <a:graphic xmlns:a="http://schemas.openxmlformats.org/drawingml/2006/main">
+              <a:graphicData uri="http://schemas.openxmlformats.org/drawingml/2006/picture">
+                <pic:pic xmlns:pic="http://schemas.openxmlformats.org/drawingml/2006/picture">
+                  <pic:nvPicPr>
+                    <pic:cNvPr id="1" name=""/>
+                    <pic:cNvPicPr/>
+                  </pic:nvPicPr>
+                  <pic:blipFill>
+                    <a:blip r:embed="rId21"/>
+                    <a:stretch>
+                      <a:fillRect/>
+                    </a:stretch>
+                  </pic:blipFill>
+                  <pic:spPr>
+                    <a:xfrm>
+                      <a:off x="0" y="0"/>
+                      <a:ext cx="4404888" cy="2208142"/>
+                    </a:xfrm>
+                    <a:prstGeom prst="rect">
+                      <a:avLst/>
+                    </a:prstGeom>
+                  </pic:spPr>
+                </pic:pic>
+              </a:graphicData>
+            </a:graphic>
+          </wp:inline>
+        </w:drawing>
+      </w:r>
+    </w:p>
+    <w:p>
+      <w:pPr>
+        <w:rPr>
+          <w:lang w:val="es-UY"/>
+        </w:rPr>
+      </w:pPr>
+    </w:p>
+    <w:p>
+      <w:pPr>
+        <w:pStyle w:val="Prrafodelista"/>
+        <w:ind w:left="360"/>
+        <w:rPr>
+          <w:lang w:val="es-UY"/>
+        </w:rPr>
+      </w:pPr>
+    </w:p>
+    <w:p>
+      <w:pPr>
+        <w:rPr>
+          <w:lang w:val="es-UY"/>
+        </w:rPr>
+      </w:pPr>
+      <w:r>
+        <w:rPr>
+          <w:lang w:val="es-UY"/>
+        </w:rPr>
+        <w:t xml:space="preserve">Al hacer </w:t>
+      </w:r>
+      <w:proofErr w:type="spellStart"/>
+      <w:r>
+        <w:rPr>
+          <w:lang w:val="es-UY"/>
+        </w:rPr>
+        <w:t>click</w:t>
+      </w:r>
+      <w:proofErr w:type="spellEnd"/>
+      <w:r>
+        <w:rPr>
+          <w:lang w:val="es-UY"/>
+        </w:rPr>
+        <w:t xml:space="preserve"> en un video que se muestra en la tabla se abre otra pestaña, mostrando los datos del video seleccionado. </w:t>
+      </w:r>
+    </w:p>
+    <w:p>
+      <w:pPr>
+        <w:pStyle w:val="Prrafodelista"/>
+        <w:numPr>
+          <w:ilvl w:val="0"/>
+          <w:numId w:val="4"/>
+        </w:numPr>
+        <w:rPr>
+          <w:lang w:val="es-UY"/>
+        </w:rPr>
+      </w:pPr>
+      <w:r>
+        <w:rPr>
+          <w:lang w:val="es-UY"/>
+        </w:rPr>
         <w:t xml:space="preserve">Botón editar: permite </w:t>
       </w:r>
       <w:r>
@@ -2688,17 +3439,128 @@
           <w:lang w:val="es-UY"/>
         </w:rPr>
       </w:pPr>
-    </w:p>
-    <w:p>
-      <w:pPr>
-        <w:rPr>
-          <w:lang w:val="es-UY"/>
-        </w:rPr>
-      </w:pPr>
-      <w:r>
-        <w:rPr>
-          <w:lang w:val="es-UY"/>
-        </w:rPr>
+      <w:r>
+        <w:rPr>
+          <w:noProof/>
+        </w:rPr>
+        <w:drawing>
+          <wp:inline distT="0" distB="0" distL="0" distR="0" wp14:anchorId="21C65D2A" wp14:editId="751681A1">
+            <wp:extent cx="2493034" cy="2464179"/>
+            <wp:effectExtent l="0" t="0" r="2540" b="0"/>
+            <wp:docPr id="20" name="Imagen 20"/>
+            <wp:cNvGraphicFramePr>
+              <a:graphicFrameLocks xmlns:a="http://schemas.openxmlformats.org/drawingml/2006/main" noChangeAspect="1"/>
+            </wp:cNvGraphicFramePr>
+            <a:graphic xmlns:a="http://schemas.openxmlformats.org/drawingml/2006/main">
+              <a:graphicData uri="http://schemas.openxmlformats.org/drawingml/2006/picture">
+                <pic:pic xmlns:pic="http://schemas.openxmlformats.org/drawingml/2006/picture">
+                  <pic:nvPicPr>
+                    <pic:cNvPr id="1" name=""/>
+                    <pic:cNvPicPr/>
+                  </pic:nvPicPr>
+                  <pic:blipFill>
+                    <a:blip r:embed="rId22"/>
+                    <a:stretch>
+                      <a:fillRect/>
+                    </a:stretch>
+                  </pic:blipFill>
+                  <pic:spPr>
+                    <a:xfrm>
+                      <a:off x="0" y="0"/>
+                      <a:ext cx="2536540" cy="2507182"/>
+                    </a:xfrm>
+                    <a:prstGeom prst="rect">
+                      <a:avLst/>
+                    </a:prstGeom>
+                  </pic:spPr>
+                </pic:pic>
+              </a:graphicData>
+            </a:graphic>
+          </wp:inline>
+        </w:drawing>
+      </w:r>
+    </w:p>
+    <w:p>
+      <w:pPr>
+        <w:rPr>
+          <w:lang w:val="es-UY"/>
+        </w:rPr>
+      </w:pPr>
+    </w:p>
+    <w:p>
+      <w:pPr>
+        <w:rPr>
+          <w:lang w:val="es-UY"/>
+        </w:rPr>
+      </w:pPr>
+    </w:p>
+    <w:p>
+      <w:pPr>
+        <w:rPr>
+          <w:lang w:val="es-UY"/>
+        </w:rPr>
+      </w:pPr>
+    </w:p>
+    <w:p>
+      <w:pPr>
+        <w:rPr>
+          <w:lang w:val="es-UY"/>
+        </w:rPr>
+      </w:pPr>
+    </w:p>
+    <w:p>
+      <w:pPr>
+        <w:rPr>
+          <w:lang w:val="es-UY"/>
+        </w:rPr>
+      </w:pPr>
+    </w:p>
+    <w:p>
+      <w:pPr>
+        <w:rPr>
+          <w:lang w:val="es-UY"/>
+        </w:rPr>
+      </w:pPr>
+    </w:p>
+    <w:p>
+      <w:pPr>
+        <w:rPr>
+          <w:lang w:val="es-UY"/>
+        </w:rPr>
+      </w:pPr>
+    </w:p>
+    <w:p>
+      <w:pPr>
+        <w:rPr>
+          <w:lang w:val="es-UY"/>
+        </w:rPr>
+      </w:pPr>
+    </w:p>
+    <w:p>
+      <w:pPr>
+        <w:rPr>
+          <w:lang w:val="es-UY"/>
+        </w:rPr>
+      </w:pPr>
+    </w:p>
+    <w:p>
+      <w:pPr>
+        <w:rPr>
+          <w:lang w:val="es-UY"/>
+        </w:rPr>
+      </w:pPr>
+    </w:p>
+    <w:p>
+      <w:pPr>
+        <w:rPr>
+          <w:lang w:val="es-UY"/>
+        </w:rPr>
+      </w:pPr>
+      <w:r>
+        <w:rPr>
+          <w:lang w:val="es-UY"/>
+        </w:rPr>
+        <w:lastRenderedPageBreak/>
         <w:t>Pestaña empresas:</w:t>
       </w:r>
     </w:p>
@@ -2711,6 +3573,60 @@
     </w:p>
     <w:p>
       <w:pPr>
+        <w:rPr>
+          <w:lang w:val="es-UY"/>
+        </w:rPr>
+      </w:pPr>
+      <w:r>
+        <w:rPr>
+          <w:noProof/>
+        </w:rPr>
+        <w:drawing>
+          <wp:inline distT="0" distB="0" distL="0" distR="0" wp14:anchorId="1193D2FF" wp14:editId="67091DB9">
+            <wp:extent cx="4508578" cy="2260121"/>
+            <wp:effectExtent l="0" t="0" r="6350" b="6985"/>
+            <wp:docPr id="21" name="Imagen 21"/>
+            <wp:cNvGraphicFramePr>
+              <a:graphicFrameLocks xmlns:a="http://schemas.openxmlformats.org/drawingml/2006/main" noChangeAspect="1"/>
+            </wp:cNvGraphicFramePr>
+            <a:graphic xmlns:a="http://schemas.openxmlformats.org/drawingml/2006/main">
+              <a:graphicData uri="http://schemas.openxmlformats.org/drawingml/2006/picture">
+                <pic:pic xmlns:pic="http://schemas.openxmlformats.org/drawingml/2006/picture">
+                  <pic:nvPicPr>
+                    <pic:cNvPr id="1" name=""/>
+                    <pic:cNvPicPr/>
+                  </pic:nvPicPr>
+                  <pic:blipFill>
+                    <a:blip r:embed="rId23"/>
+                    <a:stretch>
+                      <a:fillRect/>
+                    </a:stretch>
+                  </pic:blipFill>
+                  <pic:spPr>
+                    <a:xfrm>
+                      <a:off x="0" y="0"/>
+                      <a:ext cx="4528129" cy="2269922"/>
+                    </a:xfrm>
+                    <a:prstGeom prst="rect">
+                      <a:avLst/>
+                    </a:prstGeom>
+                  </pic:spPr>
+                </pic:pic>
+              </a:graphicData>
+            </a:graphic>
+          </wp:inline>
+        </w:drawing>
+      </w:r>
+    </w:p>
+    <w:p>
+      <w:pPr>
+        <w:rPr>
+          <w:lang w:val="es-UY"/>
+        </w:rPr>
+      </w:pPr>
+    </w:p>
+    <w:p>
+      <w:pPr>
         <w:pStyle w:val="Prrafodelista"/>
         <w:ind w:left="360"/>
         <w:rPr>
@@ -2768,6 +3684,15 @@
         </w:rPr>
         <w:t>Botón limpiar búsqueda:  limpia la lista de clientes en la tabla.</w:t>
       </w:r>
+    </w:p>
+    <w:p>
+      <w:pPr>
+        <w:pStyle w:val="Prrafodelista"/>
+        <w:ind w:left="360"/>
+        <w:rPr>
+          <w:lang w:val="es-UY"/>
+        </w:rPr>
+      </w:pPr>
     </w:p>
     <w:p>
       <w:pPr>
@@ -2924,144 +3849,6 @@
     </w:p>
     <w:p>
       <w:pPr>
-        <w:rPr>
-          <w:lang w:val="es-UY"/>
-        </w:rPr>
-      </w:pPr>
-    </w:p>
-    <w:p>
-      <w:pPr>
-        <w:rPr>
-          <w:lang w:val="es-UY"/>
-        </w:rPr>
-      </w:pPr>
-    </w:p>
-    <w:p>
-      <w:pPr>
-        <w:rPr>
-          <w:lang w:val="es-UY"/>
-        </w:rPr>
-      </w:pPr>
-    </w:p>
-    <w:p>
-      <w:pPr>
-        <w:rPr>
-          <w:lang w:val="es-UY"/>
-        </w:rPr>
-      </w:pPr>
-      <w:r>
-        <w:rPr>
-          <w:lang w:val="es-UY"/>
-        </w:rPr>
-        <w:lastRenderedPageBreak/>
-        <w:t>Pestaña publicidad:</w:t>
-      </w:r>
-    </w:p>
-    <w:p>
-      <w:pPr>
-        <w:rPr>
-          <w:lang w:val="es-UY"/>
-        </w:rPr>
-      </w:pPr>
-    </w:p>
-    <w:p>
-      <w:pPr>
-        <w:pStyle w:val="Prrafodelista"/>
-        <w:ind w:left="360"/>
-        <w:rPr>
-          <w:lang w:val="es-UY"/>
-        </w:rPr>
-      </w:pPr>
-      <w:r>
-        <w:rPr>
-          <w:lang w:val="es-UY"/>
-        </w:rPr>
-        <w:t xml:space="preserve">Pestaña buscar: </w:t>
-      </w:r>
-    </w:p>
-    <w:p>
-      <w:pPr>
-        <w:pStyle w:val="Prrafodelista"/>
-        <w:ind w:left="360"/>
-        <w:rPr>
-          <w:lang w:val="es-UY"/>
-        </w:rPr>
-      </w:pPr>
-      <w:r>
-        <w:rPr>
-          <w:lang w:val="es-UY"/>
-        </w:rPr>
-        <w:t xml:space="preserve">Botón buscar: al ingresar datos en los campos superiores se busca la información de las publicidades, se pueden buscar incluyendo la facha, nombre y/o por la empresa que la contrató. </w:t>
-      </w:r>
-    </w:p>
-    <w:p>
-      <w:pPr>
-        <w:pStyle w:val="Prrafodelista"/>
-        <w:ind w:left="360"/>
-        <w:rPr>
-          <w:lang w:val="es-UY"/>
-        </w:rPr>
-      </w:pPr>
-      <w:r>
-        <w:rPr>
-          <w:lang w:val="es-UY"/>
-        </w:rPr>
-        <w:t>Botón ingresar: Se ingresa la información en los campos superiores y se registra una nueva publicidad.</w:t>
-      </w:r>
-    </w:p>
-    <w:p>
-      <w:pPr>
-        <w:pStyle w:val="Prrafodelista"/>
-        <w:ind w:left="360"/>
-        <w:rPr>
-          <w:lang w:val="es-UY"/>
-        </w:rPr>
-      </w:pPr>
-      <w:r>
-        <w:rPr>
-          <w:lang w:val="es-UY"/>
-        </w:rPr>
-        <w:t>Botón borrar: borra la publicidad que esté seleccionado en la tabla.</w:t>
-      </w:r>
-    </w:p>
-    <w:p>
-      <w:pPr>
-        <w:pStyle w:val="Prrafodelista"/>
-        <w:ind w:left="360"/>
-        <w:rPr>
-          <w:lang w:val="es-UY"/>
-        </w:rPr>
-      </w:pPr>
-      <w:r>
-        <w:rPr>
-          <w:lang w:val="es-UY"/>
-        </w:rPr>
-        <w:t>Botón limpiar búsqueda:  limpia la lista de publicidades en la tabla.</w:t>
-      </w:r>
-    </w:p>
-    <w:p>
-      <w:pPr>
-        <w:pStyle w:val="Prrafodelista"/>
-        <w:ind w:left="360"/>
-        <w:rPr>
-          <w:lang w:val="es-UY"/>
-        </w:rPr>
-      </w:pPr>
-      <w:r>
-        <w:rPr>
-          <w:lang w:val="es-UY"/>
-        </w:rPr>
-        <w:t xml:space="preserve">Botón tanda: </w:t>
-      </w:r>
-      <w:r>
-        <w:rPr>
-          <w:lang w:val="es-UY"/>
-        </w:rPr>
-        <w:t>Abre una venta mostrando todas las tandas en existencia.</w:t>
-      </w:r>
-    </w:p>
-    <w:p>
-      <w:pPr>
         <w:pStyle w:val="Prrafodelista"/>
         <w:numPr>
           <w:ilvl w:val="0"/>
@@ -3071,17 +3858,271 @@
           <w:lang w:val="es-UY"/>
         </w:rPr>
       </w:pPr>
-      <w:r>
-        <w:rPr>
-          <w:lang w:val="es-UY"/>
-        </w:rPr>
-        <w:t>Botón ingresar: Permite ingresar una tanda (Si una tanda se agrega sobre una ya existente de tal modo que ambas compartan al menos un mismo día, estas se fusionarán en una sola tanda grande)</w:t>
-      </w:r>
-      <w:r>
-        <w:rPr>
-          <w:lang w:val="es-UY"/>
-        </w:rPr>
-        <w:t>, se puede ingresar con la hora inicio y la hora fin.</w:t>
+    </w:p>
+    <w:p>
+      <w:pPr>
+        <w:rPr>
+          <w:lang w:val="es-UY"/>
+        </w:rPr>
+      </w:pPr>
+      <w:r>
+        <w:rPr>
+          <w:noProof/>
+        </w:rPr>
+        <w:drawing>
+          <wp:inline distT="0" distB="0" distL="0" distR="0" wp14:anchorId="33ADB36E" wp14:editId="5CB84890">
+            <wp:extent cx="3685249" cy="2113472"/>
+            <wp:effectExtent l="0" t="0" r="0" b="1270"/>
+            <wp:docPr id="22" name="Imagen 22"/>
+            <wp:cNvGraphicFramePr>
+              <a:graphicFrameLocks xmlns:a="http://schemas.openxmlformats.org/drawingml/2006/main" noChangeAspect="1"/>
+            </wp:cNvGraphicFramePr>
+            <a:graphic xmlns:a="http://schemas.openxmlformats.org/drawingml/2006/main">
+              <a:graphicData uri="http://schemas.openxmlformats.org/drawingml/2006/picture">
+                <pic:pic xmlns:pic="http://schemas.openxmlformats.org/drawingml/2006/picture">
+                  <pic:nvPicPr>
+                    <pic:cNvPr id="1" name=""/>
+                    <pic:cNvPicPr/>
+                  </pic:nvPicPr>
+                  <pic:blipFill>
+                    <a:blip r:embed="rId24"/>
+                    <a:stretch>
+                      <a:fillRect/>
+                    </a:stretch>
+                  </pic:blipFill>
+                  <pic:spPr>
+                    <a:xfrm>
+                      <a:off x="0" y="0"/>
+                      <a:ext cx="3733641" cy="2141224"/>
+                    </a:xfrm>
+                    <a:prstGeom prst="rect">
+                      <a:avLst/>
+                    </a:prstGeom>
+                  </pic:spPr>
+                </pic:pic>
+              </a:graphicData>
+            </a:graphic>
+          </wp:inline>
+        </w:drawing>
+      </w:r>
+    </w:p>
+    <w:p>
+      <w:pPr>
+        <w:rPr>
+          <w:lang w:val="es-UY"/>
+        </w:rPr>
+      </w:pPr>
+    </w:p>
+    <w:p>
+      <w:pPr>
+        <w:rPr>
+          <w:lang w:val="es-UY"/>
+        </w:rPr>
+      </w:pPr>
+    </w:p>
+    <w:p>
+      <w:pPr>
+        <w:rPr>
+          <w:lang w:val="es-UY"/>
+        </w:rPr>
+      </w:pPr>
+    </w:p>
+    <w:p>
+      <w:pPr>
+        <w:rPr>
+          <w:lang w:val="es-UY"/>
+        </w:rPr>
+      </w:pPr>
+    </w:p>
+    <w:p>
+      <w:pPr>
+        <w:rPr>
+          <w:lang w:val="es-UY"/>
+        </w:rPr>
+      </w:pPr>
+    </w:p>
+    <w:p>
+      <w:pPr>
+        <w:rPr>
+          <w:lang w:val="es-UY"/>
+        </w:rPr>
+      </w:pPr>
+      <w:r>
+        <w:rPr>
+          <w:lang w:val="es-UY"/>
+        </w:rPr>
+        <w:lastRenderedPageBreak/>
+        <w:t>Pestaña publicidad:</w:t>
+      </w:r>
+    </w:p>
+    <w:p>
+      <w:pPr>
+        <w:rPr>
+          <w:lang w:val="es-UY"/>
+        </w:rPr>
+      </w:pPr>
+    </w:p>
+    <w:p>
+      <w:pPr>
+        <w:pStyle w:val="Prrafodelista"/>
+        <w:ind w:left="360"/>
+        <w:rPr>
+          <w:lang w:val="es-UY"/>
+        </w:rPr>
+      </w:pPr>
+      <w:r>
+        <w:rPr>
+          <w:lang w:val="es-UY"/>
+        </w:rPr>
+        <w:t xml:space="preserve">Pestaña buscar: </w:t>
+      </w:r>
+    </w:p>
+    <w:p>
+      <w:pPr>
+        <w:pStyle w:val="Prrafodelista"/>
+        <w:ind w:left="360"/>
+        <w:rPr>
+          <w:lang w:val="es-UY"/>
+        </w:rPr>
+      </w:pPr>
+      <w:r>
+        <w:rPr>
+          <w:lang w:val="es-UY"/>
+        </w:rPr>
+        <w:t xml:space="preserve">Botón buscar: al ingresar datos en los campos superiores se busca la información de las publicidades, se pueden buscar incluyendo la facha, nombre y/o por la empresa que la contrató. </w:t>
+      </w:r>
+    </w:p>
+    <w:p>
+      <w:pPr>
+        <w:pStyle w:val="Prrafodelista"/>
+        <w:ind w:left="360"/>
+        <w:rPr>
+          <w:lang w:val="es-UY"/>
+        </w:rPr>
+      </w:pPr>
+      <w:r>
+        <w:rPr>
+          <w:lang w:val="es-UY"/>
+        </w:rPr>
+        <w:t>Botón ingresar: Se ingresa la información en los campos superiores y se registra una nueva publicidad.</w:t>
+      </w:r>
+    </w:p>
+    <w:p>
+      <w:pPr>
+        <w:pStyle w:val="Prrafodelista"/>
+        <w:ind w:left="360"/>
+        <w:rPr>
+          <w:lang w:val="es-UY"/>
+        </w:rPr>
+      </w:pPr>
+      <w:r>
+        <w:rPr>
+          <w:lang w:val="es-UY"/>
+        </w:rPr>
+        <w:t>Botón borrar: borra la publicidad que esté seleccionado en la tabla.</w:t>
+      </w:r>
+    </w:p>
+    <w:p>
+      <w:pPr>
+        <w:pStyle w:val="Prrafodelista"/>
+        <w:ind w:left="360"/>
+        <w:rPr>
+          <w:lang w:val="es-UY"/>
+        </w:rPr>
+      </w:pPr>
+      <w:r>
+        <w:rPr>
+          <w:lang w:val="es-UY"/>
+        </w:rPr>
+        <w:t>Botón limpiar búsqueda:  limpia la lista de publicidades en la tabla.</w:t>
+      </w:r>
+    </w:p>
+    <w:p>
+      <w:pPr>
+        <w:pStyle w:val="Prrafodelista"/>
+        <w:ind w:left="360"/>
+        <w:rPr>
+          <w:lang w:val="es-UY"/>
+        </w:rPr>
+      </w:pPr>
+    </w:p>
+    <w:p>
+      <w:pPr>
+        <w:pStyle w:val="Prrafodelista"/>
+        <w:ind w:left="360"/>
+        <w:rPr>
+          <w:lang w:val="es-UY"/>
+        </w:rPr>
+      </w:pPr>
+      <w:r>
+        <w:rPr>
+          <w:noProof/>
+        </w:rPr>
+        <w:drawing>
+          <wp:inline distT="0" distB="0" distL="0" distR="0" wp14:anchorId="2E96505C" wp14:editId="015EA05D">
+            <wp:extent cx="5132717" cy="2572998"/>
+            <wp:effectExtent l="0" t="0" r="0" b="0"/>
+            <wp:docPr id="24" name="Imagen 24"/>
+            <wp:cNvGraphicFramePr>
+              <a:graphicFrameLocks xmlns:a="http://schemas.openxmlformats.org/drawingml/2006/main" noChangeAspect="1"/>
+            </wp:cNvGraphicFramePr>
+            <a:graphic xmlns:a="http://schemas.openxmlformats.org/drawingml/2006/main">
+              <a:graphicData uri="http://schemas.openxmlformats.org/drawingml/2006/picture">
+                <pic:pic xmlns:pic="http://schemas.openxmlformats.org/drawingml/2006/picture">
+                  <pic:nvPicPr>
+                    <pic:cNvPr id="1" name=""/>
+                    <pic:cNvPicPr/>
+                  </pic:nvPicPr>
+                  <pic:blipFill>
+                    <a:blip r:embed="rId25"/>
+                    <a:stretch>
+                      <a:fillRect/>
+                    </a:stretch>
+                  </pic:blipFill>
+                  <pic:spPr>
+                    <a:xfrm>
+                      <a:off x="0" y="0"/>
+                      <a:ext cx="5146740" cy="2580028"/>
+                    </a:xfrm>
+                    <a:prstGeom prst="rect">
+                      <a:avLst/>
+                    </a:prstGeom>
+                  </pic:spPr>
+                </pic:pic>
+              </a:graphicData>
+            </a:graphic>
+          </wp:inline>
+        </w:drawing>
+      </w:r>
+    </w:p>
+    <w:p>
+      <w:pPr>
+        <w:pStyle w:val="Prrafodelista"/>
+        <w:ind w:left="360"/>
+        <w:rPr>
+          <w:lang w:val="es-UY"/>
+        </w:rPr>
+      </w:pPr>
+    </w:p>
+    <w:p>
+      <w:pPr>
+        <w:pStyle w:val="Prrafodelista"/>
+        <w:ind w:left="360"/>
+        <w:rPr>
+          <w:lang w:val="es-UY"/>
+        </w:rPr>
+      </w:pPr>
+      <w:r>
+        <w:rPr>
+          <w:lang w:val="es-UY"/>
+        </w:rPr>
+        <w:t xml:space="preserve">Botón tanda: </w:t>
+      </w:r>
+      <w:r>
+        <w:rPr>
+          <w:lang w:val="es-UY"/>
+        </w:rPr>
+        <w:t>Abre una venta mostrando todas las tandas en existencia.</w:t>
       </w:r>
     </w:p>
     <w:p>
@@ -3099,7 +4140,13 @@
         <w:rPr>
           <w:lang w:val="es-UY"/>
         </w:rPr>
-        <w:t>Botón borrar: Permite borrar la(s) tanda(s) seleccionada(s) en la tabla mostrada.</w:t>
+        <w:t>Botón ingresar: Permite ingresar una tanda (Si una tanda se agrega sobre una ya existente de tal modo que ambas compartan al menos un mismo día, estas se fusionarán en una sola tanda grande)</w:t>
+      </w:r>
+      <w:r>
+        <w:rPr>
+          <w:lang w:val="es-UY"/>
+        </w:rPr>
+        <w:t>, se puede ingresar con la hora inicio y la hora fin.</w:t>
       </w:r>
     </w:p>
     <w:p>
@@ -3117,53 +4164,7 @@
         <w:rPr>
           <w:lang w:val="es-UY"/>
         </w:rPr>
-        <w:t xml:space="preserve">Botón salir: Sale de la </w:t>
-      </w:r>
-      <w:r>
-        <w:rPr>
-          <w:lang w:val="es-UY"/>
-        </w:rPr>
-        <w:t>ventana.</w:t>
-      </w:r>
-    </w:p>
-    <w:p>
-      <w:pPr>
-        <w:rPr>
-          <w:lang w:val="es-UY"/>
-        </w:rPr>
-      </w:pPr>
-      <w:r>
-        <w:rPr>
-          <w:lang w:val="es-UY"/>
-        </w:rPr>
-        <w:t xml:space="preserve">Al hacer </w:t>
-      </w:r>
-      <w:proofErr w:type="spellStart"/>
-      <w:r>
-        <w:rPr>
-          <w:lang w:val="es-UY"/>
-        </w:rPr>
-        <w:t>click</w:t>
-      </w:r>
-      <w:proofErr w:type="spellEnd"/>
-      <w:r>
-        <w:rPr>
-          <w:lang w:val="es-UY"/>
-        </w:rPr>
-        <w:t xml:space="preserve"> en una publicidad que se muestra en la tabla se abre otra pestaña, mostrando los datos del video seleccionado. </w:t>
-      </w:r>
-    </w:p>
-    <w:p>
-      <w:pPr>
-        <w:rPr>
-          <w:lang w:val="es-UY"/>
-        </w:rPr>
-      </w:pPr>
-      <w:r>
-        <w:rPr>
-          <w:lang w:val="es-UY"/>
-        </w:rPr>
-        <w:t>Pestaña datos:</w:t>
+        <w:t>Botón borrar: Permite borrar la(s) tanda(s) seleccionada(s) en la tabla mostrada.</w:t>
       </w:r>
     </w:p>
     <w:p>
@@ -3181,6 +4182,145 @@
         <w:rPr>
           <w:lang w:val="es-UY"/>
         </w:rPr>
+        <w:t xml:space="preserve">Botón salir: Sale de la </w:t>
+      </w:r>
+      <w:r>
+        <w:rPr>
+          <w:lang w:val="es-UY"/>
+        </w:rPr>
+        <w:t>ventana.</w:t>
+      </w:r>
+    </w:p>
+    <w:p>
+      <w:pPr>
+        <w:rPr>
+          <w:lang w:val="es-UY"/>
+        </w:rPr>
+      </w:pPr>
+    </w:p>
+    <w:p>
+      <w:pPr>
+        <w:rPr>
+          <w:lang w:val="es-UY"/>
+        </w:rPr>
+      </w:pPr>
+      <w:r>
+        <w:rPr>
+          <w:noProof/>
+        </w:rPr>
+        <w:drawing>
+          <wp:inline distT="0" distB="0" distL="0" distR="0" wp14:anchorId="007E8EED" wp14:editId="3BF9E272">
+            <wp:extent cx="1673524" cy="2242797"/>
+            <wp:effectExtent l="0" t="0" r="3175" b="5715"/>
+            <wp:docPr id="25" name="Imagen 25"/>
+            <wp:cNvGraphicFramePr>
+              <a:graphicFrameLocks xmlns:a="http://schemas.openxmlformats.org/drawingml/2006/main" noChangeAspect="1"/>
+            </wp:cNvGraphicFramePr>
+            <a:graphic xmlns:a="http://schemas.openxmlformats.org/drawingml/2006/main">
+              <a:graphicData uri="http://schemas.openxmlformats.org/drawingml/2006/picture">
+                <pic:pic xmlns:pic="http://schemas.openxmlformats.org/drawingml/2006/picture">
+                  <pic:nvPicPr>
+                    <pic:cNvPr id="1" name=""/>
+                    <pic:cNvPicPr/>
+                  </pic:nvPicPr>
+                  <pic:blipFill>
+                    <a:blip r:embed="rId26"/>
+                    <a:stretch>
+                      <a:fillRect/>
+                    </a:stretch>
+                  </pic:blipFill>
+                  <pic:spPr>
+                    <a:xfrm>
+                      <a:off x="0" y="0"/>
+                      <a:ext cx="1682897" cy="2255358"/>
+                    </a:xfrm>
+                    <a:prstGeom prst="rect">
+                      <a:avLst/>
+                    </a:prstGeom>
+                  </pic:spPr>
+                </pic:pic>
+              </a:graphicData>
+            </a:graphic>
+          </wp:inline>
+        </w:drawing>
+      </w:r>
+    </w:p>
+    <w:p>
+      <w:pPr>
+        <w:rPr>
+          <w:lang w:val="es-UY"/>
+        </w:rPr>
+      </w:pPr>
+    </w:p>
+    <w:p>
+      <w:pPr>
+        <w:rPr>
+          <w:lang w:val="es-UY"/>
+        </w:rPr>
+      </w:pPr>
+      <w:r>
+        <w:rPr>
+          <w:lang w:val="es-UY"/>
+        </w:rPr>
+        <w:lastRenderedPageBreak/>
+        <w:t xml:space="preserve">Al hacer </w:t>
+      </w:r>
+      <w:proofErr w:type="spellStart"/>
+      <w:r>
+        <w:rPr>
+          <w:lang w:val="es-UY"/>
+        </w:rPr>
+        <w:t>click</w:t>
+      </w:r>
+      <w:proofErr w:type="spellEnd"/>
+      <w:r>
+        <w:rPr>
+          <w:lang w:val="es-UY"/>
+        </w:rPr>
+        <w:t xml:space="preserve"> en una publicidad que se muestra en la tabla se abre otra pestaña, mostrando los datos del video seleccionado.</w:t>
+      </w:r>
+    </w:p>
+    <w:p>
+      <w:pPr>
+        <w:rPr>
+          <w:lang w:val="es-UY"/>
+        </w:rPr>
+      </w:pPr>
+      <w:r>
+        <w:rPr>
+          <w:lang w:val="es-UY"/>
+        </w:rPr>
+        <w:t xml:space="preserve"> </w:t>
+      </w:r>
+    </w:p>
+    <w:p>
+      <w:pPr>
+        <w:rPr>
+          <w:lang w:val="es-UY"/>
+        </w:rPr>
+      </w:pPr>
+      <w:r>
+        <w:rPr>
+          <w:lang w:val="es-UY"/>
+        </w:rPr>
+        <w:t>Pestaña datos:</w:t>
+      </w:r>
+    </w:p>
+    <w:p>
+      <w:pPr>
+        <w:pStyle w:val="Prrafodelista"/>
+        <w:numPr>
+          <w:ilvl w:val="0"/>
+          <w:numId w:val="4"/>
+        </w:numPr>
+        <w:rPr>
+          <w:lang w:val="es-UY"/>
+        </w:rPr>
+      </w:pPr>
+      <w:r>
+        <w:rPr>
+          <w:lang w:val="es-UY"/>
+        </w:rPr>
         <w:t xml:space="preserve">Botón editar: </w:t>
       </w:r>
       <w:r>
@@ -3342,6 +4482,60 @@
     </w:p>
     <w:p>
       <w:pPr>
+        <w:rPr>
+          <w:lang w:val="es-UY"/>
+        </w:rPr>
+      </w:pPr>
+      <w:r>
+        <w:rPr>
+          <w:noProof/>
+        </w:rPr>
+        <w:drawing>
+          <wp:inline distT="0" distB="0" distL="0" distR="0" wp14:anchorId="28343A19" wp14:editId="7FAB627F">
+            <wp:extent cx="3191773" cy="2431738"/>
+            <wp:effectExtent l="0" t="0" r="8890" b="6985"/>
+            <wp:docPr id="26" name="Imagen 26"/>
+            <wp:cNvGraphicFramePr>
+              <a:graphicFrameLocks xmlns:a="http://schemas.openxmlformats.org/drawingml/2006/main" noChangeAspect="1"/>
+            </wp:cNvGraphicFramePr>
+            <a:graphic xmlns:a="http://schemas.openxmlformats.org/drawingml/2006/main">
+              <a:graphicData uri="http://schemas.openxmlformats.org/drawingml/2006/picture">
+                <pic:pic xmlns:pic="http://schemas.openxmlformats.org/drawingml/2006/picture">
+                  <pic:nvPicPr>
+                    <pic:cNvPr id="1" name=""/>
+                    <pic:cNvPicPr/>
+                  </pic:nvPicPr>
+                  <pic:blipFill>
+                    <a:blip r:embed="rId27"/>
+                    <a:stretch>
+                      <a:fillRect/>
+                    </a:stretch>
+                  </pic:blipFill>
+                  <pic:spPr>
+                    <a:xfrm>
+                      <a:off x="0" y="0"/>
+                      <a:ext cx="3242586" cy="2470451"/>
+                    </a:xfrm>
+                    <a:prstGeom prst="rect">
+                      <a:avLst/>
+                    </a:prstGeom>
+                  </pic:spPr>
+                </pic:pic>
+              </a:graphicData>
+            </a:graphic>
+          </wp:inline>
+        </w:drawing>
+      </w:r>
+    </w:p>
+    <w:p>
+      <w:pPr>
+        <w:rPr>
+          <w:lang w:val="es-UY"/>
+        </w:rPr>
+      </w:pPr>
+    </w:p>
+    <w:p>
+      <w:pPr>
         <w:ind w:firstLine="708"/>
         <w:rPr>
           <w:lang w:val="es-UY"/>
@@ -3398,6 +4592,69 @@
     </w:p>
     <w:p>
       <w:pPr>
+        <w:pStyle w:val="Prrafodelista"/>
+        <w:ind w:left="1080"/>
+        <w:rPr>
+          <w:lang w:val="es-UY"/>
+        </w:rPr>
+      </w:pPr>
+    </w:p>
+    <w:p>
+      <w:pPr>
+        <w:rPr>
+          <w:lang w:val="es-UY"/>
+        </w:rPr>
+      </w:pPr>
+      <w:r>
+        <w:rPr>
+          <w:noProof/>
+        </w:rPr>
+        <w:drawing>
+          <wp:inline distT="0" distB="0" distL="0" distR="0" wp14:anchorId="7E03A864" wp14:editId="4583FF6B">
+            <wp:extent cx="3053751" cy="2326582"/>
+            <wp:effectExtent l="0" t="0" r="0" b="0"/>
+            <wp:docPr id="27" name="Imagen 27"/>
+            <wp:cNvGraphicFramePr>
+              <a:graphicFrameLocks xmlns:a="http://schemas.openxmlformats.org/drawingml/2006/main" noChangeAspect="1"/>
+            </wp:cNvGraphicFramePr>
+            <a:graphic xmlns:a="http://schemas.openxmlformats.org/drawingml/2006/main">
+              <a:graphicData uri="http://schemas.openxmlformats.org/drawingml/2006/picture">
+                <pic:pic xmlns:pic="http://schemas.openxmlformats.org/drawingml/2006/picture">
+                  <pic:nvPicPr>
+                    <pic:cNvPr id="1" name=""/>
+                    <pic:cNvPicPr/>
+                  </pic:nvPicPr>
+                  <pic:blipFill>
+                    <a:blip r:embed="rId28"/>
+                    <a:stretch>
+                      <a:fillRect/>
+                    </a:stretch>
+                  </pic:blipFill>
+                  <pic:spPr>
+                    <a:xfrm>
+                      <a:off x="0" y="0"/>
+                      <a:ext cx="3073468" cy="2341604"/>
+                    </a:xfrm>
+                    <a:prstGeom prst="rect">
+                      <a:avLst/>
+                    </a:prstGeom>
+                  </pic:spPr>
+                </pic:pic>
+              </a:graphicData>
+            </a:graphic>
+          </wp:inline>
+        </w:drawing>
+      </w:r>
+    </w:p>
+    <w:p>
+      <w:pPr>
+        <w:rPr>
+          <w:lang w:val="es-UY"/>
+        </w:rPr>
+      </w:pPr>
+    </w:p>
+    <w:p>
+      <w:pPr>
         <w:ind w:firstLine="708"/>
         <w:rPr>
           <w:lang w:val="es-UY"/>
@@ -3409,6 +4666,63 @@
         </w:rPr>
         <w:t>Pestaña tandas eliminadas: Muestra las publicidades asignadas a las tandas que fueron asignadas, permitiendo eliminar la tanda que este seleccionando en la tabla inferior permanentemente.</w:t>
       </w:r>
+    </w:p>
+    <w:p>
+      <w:pPr>
+        <w:ind w:firstLine="708"/>
+        <w:rPr>
+          <w:lang w:val="es-UY"/>
+        </w:rPr>
+      </w:pPr>
+      <w:r>
+        <w:rPr>
+          <w:noProof/>
+        </w:rPr>
+        <w:lastRenderedPageBreak/>
+        <w:drawing>
+          <wp:inline distT="0" distB="0" distL="0" distR="0" wp14:anchorId="308E3B86" wp14:editId="7D374EFF">
+            <wp:extent cx="3019246" cy="2300293"/>
+            <wp:effectExtent l="0" t="0" r="0" b="5080"/>
+            <wp:docPr id="28" name="Imagen 28"/>
+            <wp:cNvGraphicFramePr>
+              <a:graphicFrameLocks xmlns:a="http://schemas.openxmlformats.org/drawingml/2006/main" noChangeAspect="1"/>
+            </wp:cNvGraphicFramePr>
+            <a:graphic xmlns:a="http://schemas.openxmlformats.org/drawingml/2006/main">
+              <a:graphicData uri="http://schemas.openxmlformats.org/drawingml/2006/picture">
+                <pic:pic xmlns:pic="http://schemas.openxmlformats.org/drawingml/2006/picture">
+                  <pic:nvPicPr>
+                    <pic:cNvPr id="1" name=""/>
+                    <pic:cNvPicPr/>
+                  </pic:nvPicPr>
+                  <pic:blipFill>
+                    <a:blip r:embed="rId29"/>
+                    <a:stretch>
+                      <a:fillRect/>
+                    </a:stretch>
+                  </pic:blipFill>
+                  <pic:spPr>
+                    <a:xfrm>
+                      <a:off x="0" y="0"/>
+                      <a:ext cx="3054547" cy="2327188"/>
+                    </a:xfrm>
+                    <a:prstGeom prst="rect">
+                      <a:avLst/>
+                    </a:prstGeom>
+                  </pic:spPr>
+                </pic:pic>
+              </a:graphicData>
+            </a:graphic>
+          </wp:inline>
+        </w:drawing>
+      </w:r>
+    </w:p>
+    <w:p>
+      <w:pPr>
+        <w:ind w:firstLine="708"/>
+        <w:rPr>
+          <w:lang w:val="es-UY"/>
+        </w:rPr>
+      </w:pPr>
     </w:p>
     <w:p>
       <w:pPr>
@@ -3510,6 +4824,121 @@
     </w:p>
     <w:p>
       <w:pPr>
+        <w:rPr>
+          <w:lang w:val="es-UY"/>
+        </w:rPr>
+      </w:pPr>
+      <w:r>
+        <w:rPr>
+          <w:noProof/>
+        </w:rPr>
+        <w:drawing>
+          <wp:inline distT="0" distB="0" distL="0" distR="0" wp14:anchorId="0E722360" wp14:editId="6854CE91">
+            <wp:extent cx="3294871" cy="2510286"/>
+            <wp:effectExtent l="0" t="0" r="1270" b="4445"/>
+            <wp:docPr id="29" name="Imagen 29"/>
+            <wp:cNvGraphicFramePr>
+              <a:graphicFrameLocks xmlns:a="http://schemas.openxmlformats.org/drawingml/2006/main" noChangeAspect="1"/>
+            </wp:cNvGraphicFramePr>
+            <a:graphic xmlns:a="http://schemas.openxmlformats.org/drawingml/2006/main">
+              <a:graphicData uri="http://schemas.openxmlformats.org/drawingml/2006/picture">
+                <pic:pic xmlns:pic="http://schemas.openxmlformats.org/drawingml/2006/picture">
+                  <pic:nvPicPr>
+                    <pic:cNvPr id="1" name=""/>
+                    <pic:cNvPicPr/>
+                  </pic:nvPicPr>
+                  <pic:blipFill>
+                    <a:blip r:embed="rId30"/>
+                    <a:stretch>
+                      <a:fillRect/>
+                    </a:stretch>
+                  </pic:blipFill>
+                  <pic:spPr>
+                    <a:xfrm>
+                      <a:off x="0" y="0"/>
+                      <a:ext cx="3319027" cy="2528690"/>
+                    </a:xfrm>
+                    <a:prstGeom prst="rect">
+                      <a:avLst/>
+                    </a:prstGeom>
+                  </pic:spPr>
+                </pic:pic>
+              </a:graphicData>
+            </a:graphic>
+          </wp:inline>
+        </w:drawing>
+      </w:r>
+    </w:p>
+    <w:p>
+      <w:pPr>
+        <w:rPr>
+          <w:lang w:val="es-UY"/>
+        </w:rPr>
+      </w:pPr>
+    </w:p>
+    <w:p>
+      <w:pPr>
+        <w:rPr>
+          <w:lang w:val="es-UY"/>
+        </w:rPr>
+      </w:pPr>
+      <w:r>
+        <w:rPr>
+          <w:noProof/>
+        </w:rPr>
+        <w:drawing>
+          <wp:inline distT="0" distB="0" distL="0" distR="0" wp14:anchorId="69DA4B37" wp14:editId="152E7085">
+            <wp:extent cx="3260785" cy="2484316"/>
+            <wp:effectExtent l="0" t="0" r="0" b="0"/>
+            <wp:docPr id="30" name="Imagen 30"/>
+            <wp:cNvGraphicFramePr>
+              <a:graphicFrameLocks xmlns:a="http://schemas.openxmlformats.org/drawingml/2006/main" noChangeAspect="1"/>
+            </wp:cNvGraphicFramePr>
+            <a:graphic xmlns:a="http://schemas.openxmlformats.org/drawingml/2006/main">
+              <a:graphicData uri="http://schemas.openxmlformats.org/drawingml/2006/picture">
+                <pic:pic xmlns:pic="http://schemas.openxmlformats.org/drawingml/2006/picture">
+                  <pic:nvPicPr>
+                    <pic:cNvPr id="1" name=""/>
+                    <pic:cNvPicPr/>
+                  </pic:nvPicPr>
+                  <pic:blipFill>
+                    <a:blip r:embed="rId31"/>
+                    <a:stretch>
+                      <a:fillRect/>
+                    </a:stretch>
+                  </pic:blipFill>
+                  <pic:spPr>
+                    <a:xfrm>
+                      <a:off x="0" y="0"/>
+                      <a:ext cx="3297205" cy="2512063"/>
+                    </a:xfrm>
+                    <a:prstGeom prst="rect">
+                      <a:avLst/>
+                    </a:prstGeom>
+                  </pic:spPr>
+                </pic:pic>
+              </a:graphicData>
+            </a:graphic>
+          </wp:inline>
+        </w:drawing>
+      </w:r>
+    </w:p>
+    <w:p>
+      <w:pPr>
+        <w:rPr>
+          <w:lang w:val="es-UY"/>
+        </w:rPr>
+      </w:pPr>
+    </w:p>
+    <w:p>
+      <w:pPr>
+        <w:rPr>
+          <w:lang w:val="es-UY"/>
+        </w:rPr>
+      </w:pPr>
+    </w:p>
+    <w:p>
+      <w:pPr>
         <w:ind w:firstLine="708"/>
         <w:rPr>
           <w:lang w:val="es-UY"/>
@@ -3519,6 +4948,7 @@
         <w:rPr>
           <w:lang w:val="es-UY"/>
         </w:rPr>
+        <w:lastRenderedPageBreak/>
         <w:t xml:space="preserve">Pestaña cuota: </w:t>
       </w:r>
     </w:p>
@@ -3610,24 +5040,46 @@
           <w:lang w:val="es-UY"/>
         </w:rPr>
       </w:pPr>
-    </w:p>
-    <w:p>
-      <w:pPr>
-        <w:pStyle w:val="Prrafodelista"/>
-        <w:ind w:left="360"/>
-        <w:rPr>
-          <w:lang w:val="es-UY"/>
-        </w:rPr>
-      </w:pPr>
-    </w:p>
-    <w:p>
-      <w:pPr>
-        <w:pStyle w:val="Prrafodelista"/>
-        <w:ind w:left="360"/>
-        <w:rPr>
-          <w:lang w:val="es-UY"/>
-        </w:rPr>
-      </w:pPr>
+      <w:r>
+        <w:rPr>
+          <w:noProof/>
+        </w:rPr>
+        <w:drawing>
+          <wp:inline distT="0" distB="0" distL="0" distR="0" wp14:anchorId="7EF709D3" wp14:editId="22A777B8">
+            <wp:extent cx="4869951" cy="2441275"/>
+            <wp:effectExtent l="0" t="0" r="6985" b="0"/>
+            <wp:docPr id="32" name="Imagen 32"/>
+            <wp:cNvGraphicFramePr>
+              <a:graphicFrameLocks xmlns:a="http://schemas.openxmlformats.org/drawingml/2006/main" noChangeAspect="1"/>
+            </wp:cNvGraphicFramePr>
+            <a:graphic xmlns:a="http://schemas.openxmlformats.org/drawingml/2006/main">
+              <a:graphicData uri="http://schemas.openxmlformats.org/drawingml/2006/picture">
+                <pic:pic xmlns:pic="http://schemas.openxmlformats.org/drawingml/2006/picture">
+                  <pic:nvPicPr>
+                    <pic:cNvPr id="1" name=""/>
+                    <pic:cNvPicPr/>
+                  </pic:nvPicPr>
+                  <pic:blipFill>
+                    <a:blip r:embed="rId32"/>
+                    <a:stretch>
+                      <a:fillRect/>
+                    </a:stretch>
+                  </pic:blipFill>
+                  <pic:spPr>
+                    <a:xfrm>
+                      <a:off x="0" y="0"/>
+                      <a:ext cx="4883941" cy="2448288"/>
+                    </a:xfrm>
+                    <a:prstGeom prst="rect">
+                      <a:avLst/>
+                    </a:prstGeom>
+                  </pic:spPr>
+                </pic:pic>
+              </a:graphicData>
+            </a:graphic>
+          </wp:inline>
+        </w:drawing>
+      </w:r>
     </w:p>
     <w:p>
       <w:pPr>
@@ -3690,6 +5142,64 @@
           <w:lang w:val="es-UY"/>
         </w:rPr>
         <w:t xml:space="preserve">uscar funcionario: </w:t>
+      </w:r>
+    </w:p>
+    <w:p>
+      <w:pPr>
+        <w:pStyle w:val="Prrafodelista"/>
+        <w:ind w:left="360"/>
+        <w:rPr>
+          <w:lang w:val="es-UY"/>
+        </w:rPr>
+      </w:pPr>
+    </w:p>
+    <w:p>
+      <w:pPr>
+        <w:pStyle w:val="Prrafodelista"/>
+        <w:ind w:left="360"/>
+        <w:rPr>
+          <w:lang w:val="es-UY"/>
+        </w:rPr>
+      </w:pPr>
+      <w:r>
+        <w:rPr>
+          <w:noProof/>
+        </w:rPr>
+        <w:drawing>
+          <wp:inline distT="0" distB="0" distL="0" distR="0" wp14:anchorId="688E8E4A" wp14:editId="7BC299F3">
+            <wp:extent cx="5400040" cy="2707005"/>
+            <wp:effectExtent l="0" t="0" r="0" b="0"/>
+            <wp:docPr id="34" name="Imagen 34"/>
+            <wp:cNvGraphicFramePr>
+              <a:graphicFrameLocks xmlns:a="http://schemas.openxmlformats.org/drawingml/2006/main" noChangeAspect="1"/>
+            </wp:cNvGraphicFramePr>
+            <a:graphic xmlns:a="http://schemas.openxmlformats.org/drawingml/2006/main">
+              <a:graphicData uri="http://schemas.openxmlformats.org/drawingml/2006/picture">
+                <pic:pic xmlns:pic="http://schemas.openxmlformats.org/drawingml/2006/picture">
+                  <pic:nvPicPr>
+                    <pic:cNvPr id="1" name=""/>
+                    <pic:cNvPicPr/>
+                  </pic:nvPicPr>
+                  <pic:blipFill>
+                    <a:blip r:embed="rId33"/>
+                    <a:stretch>
+                      <a:fillRect/>
+                    </a:stretch>
+                  </pic:blipFill>
+                  <pic:spPr>
+                    <a:xfrm>
+                      <a:off x="0" y="0"/>
+                      <a:ext cx="5400040" cy="2707005"/>
+                    </a:xfrm>
+                    <a:prstGeom prst="rect">
+                      <a:avLst/>
+                    </a:prstGeom>
+                  </pic:spPr>
+                </pic:pic>
+              </a:graphicData>
+            </a:graphic>
+          </wp:inline>
+        </w:drawing>
       </w:r>
     </w:p>
     <w:p>
@@ -3752,6 +5262,7 @@
         <w:rPr>
           <w:lang w:val="es-UY"/>
         </w:rPr>
+        <w:lastRenderedPageBreak/>
         <w:t>Botón borrar: borra el funcionario que esté seleccionado en la tabla.</w:t>
       </w:r>
     </w:p>
@@ -3779,6 +5290,13 @@
           <w:lang w:val="es-UY"/>
         </w:rPr>
       </w:pPr>
+    </w:p>
+    <w:p>
+      <w:pPr>
+        <w:rPr>
+          <w:lang w:val="es-UY"/>
+        </w:rPr>
+      </w:pPr>
       <w:r>
         <w:rPr>
           <w:lang w:val="es-UY"/>
@@ -3799,6 +5317,13 @@
         </w:rPr>
         <w:t xml:space="preserve"> en un funcionario que se muestra en la tabla se abre otra ventana, mostrando los datos del funcionario seleccionado. </w:t>
       </w:r>
+    </w:p>
+    <w:p>
+      <w:pPr>
+        <w:rPr>
+          <w:lang w:val="es-UY"/>
+        </w:rPr>
+      </w:pPr>
     </w:p>
     <w:p>
       <w:pPr>
@@ -3965,6 +5490,73 @@
     </w:p>
     <w:p>
       <w:pPr>
+        <w:pStyle w:val="Prrafodelista"/>
+        <w:ind w:left="1080"/>
+        <w:rPr>
+          <w:lang w:val="es-UY"/>
+        </w:rPr>
+      </w:pPr>
+      <w:r>
+        <w:rPr>
+          <w:noProof/>
+        </w:rPr>
+        <w:drawing>
+          <wp:inline distT="0" distB="0" distL="0" distR="0" wp14:anchorId="5D34A4AD" wp14:editId="0ADCDADD">
+            <wp:extent cx="2458528" cy="2633479"/>
+            <wp:effectExtent l="0" t="0" r="0" b="0"/>
+            <wp:docPr id="35" name="Imagen 35"/>
+            <wp:cNvGraphicFramePr>
+              <a:graphicFrameLocks xmlns:a="http://schemas.openxmlformats.org/drawingml/2006/main" noChangeAspect="1"/>
+            </wp:cNvGraphicFramePr>
+            <a:graphic xmlns:a="http://schemas.openxmlformats.org/drawingml/2006/main">
+              <a:graphicData uri="http://schemas.openxmlformats.org/drawingml/2006/picture">
+                <pic:pic xmlns:pic="http://schemas.openxmlformats.org/drawingml/2006/picture">
+                  <pic:nvPicPr>
+                    <pic:cNvPr id="1" name=""/>
+                    <pic:cNvPicPr/>
+                  </pic:nvPicPr>
+                  <pic:blipFill>
+                    <a:blip r:embed="rId34"/>
+                    <a:stretch>
+                      <a:fillRect/>
+                    </a:stretch>
+                  </pic:blipFill>
+                  <pic:spPr>
+                    <a:xfrm>
+                      <a:off x="0" y="0"/>
+                      <a:ext cx="2485671" cy="2662553"/>
+                    </a:xfrm>
+                    <a:prstGeom prst="rect">
+                      <a:avLst/>
+                    </a:prstGeom>
+                  </pic:spPr>
+                </pic:pic>
+              </a:graphicData>
+            </a:graphic>
+          </wp:inline>
+        </w:drawing>
+      </w:r>
+    </w:p>
+    <w:p>
+      <w:pPr>
+        <w:pStyle w:val="Prrafodelista"/>
+        <w:ind w:left="1080"/>
+        <w:rPr>
+          <w:lang w:val="es-UY"/>
+        </w:rPr>
+      </w:pPr>
+    </w:p>
+    <w:p>
+      <w:pPr>
+        <w:pStyle w:val="Prrafodelista"/>
+        <w:ind w:left="1080"/>
+        <w:rPr>
+          <w:lang w:val="es-UY"/>
+        </w:rPr>
+      </w:pPr>
+    </w:p>
+    <w:p>
+      <w:pPr>
         <w:rPr>
           <w:lang w:val="es-UY"/>
         </w:rPr>
@@ -4017,6 +5609,79 @@
         </w:rPr>
         <w:t>Botón desasignar: Permite eliminar el vínculo entre el funcionario y las funciones que seleccionadas en la tabla inferior.</w:t>
       </w:r>
+    </w:p>
+    <w:p>
+      <w:pPr>
+        <w:ind w:left="1416"/>
+        <w:rPr>
+          <w:lang w:val="es-UY"/>
+        </w:rPr>
+      </w:pPr>
+    </w:p>
+    <w:p>
+      <w:pPr>
+        <w:ind w:left="1416"/>
+        <w:rPr>
+          <w:lang w:val="es-UY"/>
+        </w:rPr>
+      </w:pPr>
+      <w:r>
+        <w:rPr>
+          <w:noProof/>
+        </w:rPr>
+        <w:lastRenderedPageBreak/>
+        <w:drawing>
+          <wp:inline distT="0" distB="0" distL="0" distR="0" wp14:anchorId="57D629BB" wp14:editId="559DFC5D">
+            <wp:extent cx="2557552" cy="2739550"/>
+            <wp:effectExtent l="0" t="0" r="0" b="3810"/>
+            <wp:docPr id="36" name="Imagen 36"/>
+            <wp:cNvGraphicFramePr>
+              <a:graphicFrameLocks xmlns:a="http://schemas.openxmlformats.org/drawingml/2006/main" noChangeAspect="1"/>
+            </wp:cNvGraphicFramePr>
+            <a:graphic xmlns:a="http://schemas.openxmlformats.org/drawingml/2006/main">
+              <a:graphicData uri="http://schemas.openxmlformats.org/drawingml/2006/picture">
+                <pic:pic xmlns:pic="http://schemas.openxmlformats.org/drawingml/2006/picture">
+                  <pic:nvPicPr>
+                    <pic:cNvPr id="1" name=""/>
+                    <pic:cNvPicPr/>
+                  </pic:nvPicPr>
+                  <pic:blipFill>
+                    <a:blip r:embed="rId35"/>
+                    <a:stretch>
+                      <a:fillRect/>
+                    </a:stretch>
+                  </pic:blipFill>
+                  <pic:spPr>
+                    <a:xfrm>
+                      <a:off x="0" y="0"/>
+                      <a:ext cx="2603325" cy="2788581"/>
+                    </a:xfrm>
+                    <a:prstGeom prst="rect">
+                      <a:avLst/>
+                    </a:prstGeom>
+                  </pic:spPr>
+                </pic:pic>
+              </a:graphicData>
+            </a:graphic>
+          </wp:inline>
+        </w:drawing>
+      </w:r>
+    </w:p>
+    <w:p>
+      <w:pPr>
+        <w:ind w:left="1416"/>
+        <w:rPr>
+          <w:lang w:val="es-UY"/>
+        </w:rPr>
+      </w:pPr>
+    </w:p>
+    <w:p>
+      <w:pPr>
+        <w:ind w:left="1416"/>
+        <w:rPr>
+          <w:lang w:val="es-UY"/>
+        </w:rPr>
+      </w:pPr>
     </w:p>
     <w:p>
       <w:pPr>
@@ -4119,19 +5784,132 @@
         </w:rPr>
         <w:tab/>
       </w:r>
-    </w:p>
-    <w:p>
-      <w:pPr>
-        <w:pStyle w:val="Prrafodelista"/>
-        <w:ind w:left="360"/>
-        <w:rPr>
-          <w:lang w:val="es-UY"/>
-        </w:rPr>
-      </w:pPr>
-      <w:r>
-        <w:rPr>
-          <w:lang w:val="es-UY"/>
-        </w:rPr>
+      <w:r>
+        <w:rPr>
+          <w:noProof/>
+        </w:rPr>
+        <w:drawing>
+          <wp:inline distT="0" distB="0" distL="0" distR="0" wp14:anchorId="6BC4CC27" wp14:editId="21BFFE0D">
+            <wp:extent cx="2691442" cy="2882968"/>
+            <wp:effectExtent l="0" t="0" r="0" b="0"/>
+            <wp:docPr id="37" name="Imagen 37"/>
+            <wp:cNvGraphicFramePr>
+              <a:graphicFrameLocks xmlns:a="http://schemas.openxmlformats.org/drawingml/2006/main" noChangeAspect="1"/>
+            </wp:cNvGraphicFramePr>
+            <a:graphic xmlns:a="http://schemas.openxmlformats.org/drawingml/2006/main">
+              <a:graphicData uri="http://schemas.openxmlformats.org/drawingml/2006/picture">
+                <pic:pic xmlns:pic="http://schemas.openxmlformats.org/drawingml/2006/picture">
+                  <pic:nvPicPr>
+                    <pic:cNvPr id="1" name=""/>
+                    <pic:cNvPicPr/>
+                  </pic:nvPicPr>
+                  <pic:blipFill>
+                    <a:blip r:embed="rId36"/>
+                    <a:stretch>
+                      <a:fillRect/>
+                    </a:stretch>
+                  </pic:blipFill>
+                  <pic:spPr>
+                    <a:xfrm>
+                      <a:off x="0" y="0"/>
+                      <a:ext cx="2725470" cy="2919417"/>
+                    </a:xfrm>
+                    <a:prstGeom prst="rect">
+                      <a:avLst/>
+                    </a:prstGeom>
+                  </pic:spPr>
+                </pic:pic>
+              </a:graphicData>
+            </a:graphic>
+          </wp:inline>
+        </w:drawing>
+      </w:r>
+    </w:p>
+    <w:p>
+      <w:pPr>
+        <w:rPr>
+          <w:lang w:val="es-UY"/>
+        </w:rPr>
+      </w:pPr>
+    </w:p>
+    <w:p>
+      <w:pPr>
+        <w:rPr>
+          <w:lang w:val="es-UY"/>
+        </w:rPr>
+      </w:pPr>
+    </w:p>
+    <w:p>
+      <w:pPr>
+        <w:rPr>
+          <w:lang w:val="es-UY"/>
+        </w:rPr>
+      </w:pPr>
+    </w:p>
+    <w:p>
+      <w:pPr>
+        <w:rPr>
+          <w:lang w:val="es-UY"/>
+        </w:rPr>
+      </w:pPr>
+    </w:p>
+    <w:p>
+      <w:pPr>
+        <w:rPr>
+          <w:lang w:val="es-UY"/>
+        </w:rPr>
+      </w:pPr>
+    </w:p>
+    <w:p>
+      <w:pPr>
+        <w:rPr>
+          <w:lang w:val="es-UY"/>
+        </w:rPr>
+      </w:pPr>
+    </w:p>
+    <w:p>
+      <w:pPr>
+        <w:rPr>
+          <w:lang w:val="es-UY"/>
+        </w:rPr>
+      </w:pPr>
+    </w:p>
+    <w:p>
+      <w:pPr>
+        <w:rPr>
+          <w:lang w:val="es-UY"/>
+        </w:rPr>
+      </w:pPr>
+    </w:p>
+    <w:p>
+      <w:pPr>
+        <w:rPr>
+          <w:lang w:val="es-UY"/>
+        </w:rPr>
+      </w:pPr>
+    </w:p>
+    <w:p>
+      <w:pPr>
+        <w:pStyle w:val="Prrafodelista"/>
+        <w:ind w:left="360"/>
+        <w:rPr>
+          <w:lang w:val="es-UY"/>
+        </w:rPr>
+      </w:pPr>
+    </w:p>
+    <w:p>
+      <w:pPr>
+        <w:pStyle w:val="Prrafodelista"/>
+        <w:ind w:left="360"/>
+        <w:rPr>
+          <w:lang w:val="es-UY"/>
+        </w:rPr>
+      </w:pPr>
+      <w:r>
+        <w:rPr>
+          <w:lang w:val="es-UY"/>
+        </w:rPr>
+        <w:lastRenderedPageBreak/>
         <w:t xml:space="preserve">Pestaña </w:t>
       </w:r>
       <w:r>
@@ -4149,6 +5927,73 @@
           <w:lang w:val="es-UY"/>
         </w:rPr>
       </w:pPr>
+    </w:p>
+    <w:p>
+      <w:pPr>
+        <w:pStyle w:val="Prrafodelista"/>
+        <w:ind w:left="360"/>
+        <w:rPr>
+          <w:lang w:val="es-UY"/>
+        </w:rPr>
+      </w:pPr>
+      <w:r>
+        <w:rPr>
+          <w:noProof/>
+        </w:rPr>
+        <w:drawing>
+          <wp:inline distT="0" distB="0" distL="0" distR="0" wp14:anchorId="389A3653" wp14:editId="545361A5">
+            <wp:extent cx="4123427" cy="2067047"/>
+            <wp:effectExtent l="0" t="0" r="0" b="0"/>
+            <wp:docPr id="39" name="Imagen 39"/>
+            <wp:cNvGraphicFramePr>
+              <a:graphicFrameLocks xmlns:a="http://schemas.openxmlformats.org/drawingml/2006/main" noChangeAspect="1"/>
+            </wp:cNvGraphicFramePr>
+            <a:graphic xmlns:a="http://schemas.openxmlformats.org/drawingml/2006/main">
+              <a:graphicData uri="http://schemas.openxmlformats.org/drawingml/2006/picture">
+                <pic:pic xmlns:pic="http://schemas.openxmlformats.org/drawingml/2006/picture">
+                  <pic:nvPicPr>
+                    <pic:cNvPr id="1" name=""/>
+                    <pic:cNvPicPr/>
+                  </pic:nvPicPr>
+                  <pic:blipFill>
+                    <a:blip r:embed="rId37"/>
+                    <a:stretch>
+                      <a:fillRect/>
+                    </a:stretch>
+                  </pic:blipFill>
+                  <pic:spPr>
+                    <a:xfrm>
+                      <a:off x="0" y="0"/>
+                      <a:ext cx="4143263" cy="2076991"/>
+                    </a:xfrm>
+                    <a:prstGeom prst="rect">
+                      <a:avLst/>
+                    </a:prstGeom>
+                  </pic:spPr>
+                </pic:pic>
+              </a:graphicData>
+            </a:graphic>
+          </wp:inline>
+        </w:drawing>
+      </w:r>
+    </w:p>
+    <w:p>
+      <w:pPr>
+        <w:pStyle w:val="Prrafodelista"/>
+        <w:ind w:left="360"/>
+        <w:rPr>
+          <w:lang w:val="es-UY"/>
+        </w:rPr>
+      </w:pPr>
+    </w:p>
+    <w:p>
+      <w:pPr>
+        <w:pStyle w:val="Prrafodelista"/>
+        <w:ind w:left="360"/>
+        <w:rPr>
+          <w:lang w:val="es-UY"/>
+        </w:rPr>
+      </w:pPr>
       <w:r>
         <w:rPr>
           <w:lang w:val="es-UY"/>
@@ -4203,6 +6048,87 @@
     </w:p>
     <w:p>
       <w:pPr>
+        <w:rPr>
+          <w:lang w:val="es-UY"/>
+        </w:rPr>
+      </w:pPr>
+      <w:r>
+        <w:rPr>
+          <w:lang w:val="es-UY"/>
+        </w:rPr>
+        <w:t xml:space="preserve"> Al hacer </w:t>
+      </w:r>
+      <w:proofErr w:type="spellStart"/>
+      <w:r>
+        <w:rPr>
+          <w:lang w:val="es-UY"/>
+        </w:rPr>
+        <w:t>click</w:t>
+      </w:r>
+      <w:proofErr w:type="spellEnd"/>
+      <w:r>
+        <w:rPr>
+          <w:lang w:val="es-UY"/>
+        </w:rPr>
+        <w:t xml:space="preserve"> en una función se abre una ventana que permite editar la función</w:t>
+      </w:r>
+    </w:p>
+    <w:p>
+      <w:pPr>
+        <w:rPr>
+          <w:lang w:val="es-UY"/>
+        </w:rPr>
+      </w:pPr>
+    </w:p>
+    <w:p>
+      <w:pPr>
+        <w:rPr>
+          <w:lang w:val="es-UY"/>
+        </w:rPr>
+      </w:pPr>
+      <w:r>
+        <w:rPr>
+          <w:noProof/>
+        </w:rPr>
+        <w:drawing>
+          <wp:inline distT="0" distB="0" distL="0" distR="0" wp14:anchorId="098CA1E0" wp14:editId="4767B354">
+            <wp:extent cx="2734573" cy="1709108"/>
+            <wp:effectExtent l="0" t="0" r="8890" b="5715"/>
+            <wp:docPr id="40" name="Imagen 40"/>
+            <wp:cNvGraphicFramePr>
+              <a:graphicFrameLocks xmlns:a="http://schemas.openxmlformats.org/drawingml/2006/main" noChangeAspect="1"/>
+            </wp:cNvGraphicFramePr>
+            <a:graphic xmlns:a="http://schemas.openxmlformats.org/drawingml/2006/main">
+              <a:graphicData uri="http://schemas.openxmlformats.org/drawingml/2006/picture">
+                <pic:pic xmlns:pic="http://schemas.openxmlformats.org/drawingml/2006/picture">
+                  <pic:nvPicPr>
+                    <pic:cNvPr id="1" name=""/>
+                    <pic:cNvPicPr/>
+                  </pic:nvPicPr>
+                  <pic:blipFill>
+                    <a:blip r:embed="rId38"/>
+                    <a:stretch>
+                      <a:fillRect/>
+                    </a:stretch>
+                  </pic:blipFill>
+                  <pic:spPr>
+                    <a:xfrm>
+                      <a:off x="0" y="0"/>
+                      <a:ext cx="2760519" cy="1725324"/>
+                    </a:xfrm>
+                    <a:prstGeom prst="rect">
+                      <a:avLst/>
+                    </a:prstGeom>
+                  </pic:spPr>
+                </pic:pic>
+              </a:graphicData>
+            </a:graphic>
+          </wp:inline>
+        </w:drawing>
+      </w:r>
+    </w:p>
+    <w:p>
+      <w:pPr>
         <w:pStyle w:val="Prrafodelista"/>
         <w:ind w:left="360"/>
         <w:rPr>
@@ -4242,6 +6168,55 @@
           <w:lang w:val="es-UY"/>
         </w:rPr>
       </w:pPr>
+    </w:p>
+    <w:p>
+      <w:pPr>
+        <w:pStyle w:val="Prrafodelista"/>
+        <w:ind w:left="360"/>
+        <w:rPr>
+          <w:lang w:val="es-UY"/>
+        </w:rPr>
+      </w:pPr>
+      <w:r>
+        <w:rPr>
+          <w:noProof/>
+        </w:rPr>
+        <w:drawing>
+          <wp:inline distT="0" distB="0" distL="0" distR="0" wp14:anchorId="0989C787" wp14:editId="159A312B">
+            <wp:extent cx="4477110" cy="2244346"/>
+            <wp:effectExtent l="0" t="0" r="0" b="3810"/>
+            <wp:docPr id="41" name="Imagen 41"/>
+            <wp:cNvGraphicFramePr>
+              <a:graphicFrameLocks xmlns:a="http://schemas.openxmlformats.org/drawingml/2006/main" noChangeAspect="1"/>
+            </wp:cNvGraphicFramePr>
+            <a:graphic xmlns:a="http://schemas.openxmlformats.org/drawingml/2006/main">
+              <a:graphicData uri="http://schemas.openxmlformats.org/drawingml/2006/picture">
+                <pic:pic xmlns:pic="http://schemas.openxmlformats.org/drawingml/2006/picture">
+                  <pic:nvPicPr>
+                    <pic:cNvPr id="1" name=""/>
+                    <pic:cNvPicPr/>
+                  </pic:nvPicPr>
+                  <pic:blipFill>
+                    <a:blip r:embed="rId39"/>
+                    <a:stretch>
+                      <a:fillRect/>
+                    </a:stretch>
+                  </pic:blipFill>
+                  <pic:spPr>
+                    <a:xfrm>
+                      <a:off x="0" y="0"/>
+                      <a:ext cx="4484001" cy="2247800"/>
+                    </a:xfrm>
+                    <a:prstGeom prst="rect">
+                      <a:avLst/>
+                    </a:prstGeom>
+                  </pic:spPr>
+                </pic:pic>
+              </a:graphicData>
+            </a:graphic>
+          </wp:inline>
+        </w:drawing>
+      </w:r>
     </w:p>
     <w:p>
       <w:pPr>
@@ -4497,6 +6472,81 @@
           <w:lang w:val="es-UY"/>
         </w:rPr>
       </w:pPr>
+    </w:p>
+    <w:p>
+      <w:pPr>
+        <w:rPr>
+          <w:lang w:val="es-UY"/>
+        </w:rPr>
+      </w:pPr>
+      <w:r>
+        <w:rPr>
+          <w:noProof/>
+        </w:rPr>
+        <w:drawing>
+          <wp:inline distT="0" distB="0" distL="0" distR="0" wp14:anchorId="463DB729" wp14:editId="1B1392FE">
+            <wp:extent cx="2751826" cy="2378816"/>
+            <wp:effectExtent l="0" t="0" r="0" b="2540"/>
+            <wp:docPr id="42" name="Imagen 42"/>
+            <wp:cNvGraphicFramePr>
+              <a:graphicFrameLocks xmlns:a="http://schemas.openxmlformats.org/drawingml/2006/main" noChangeAspect="1"/>
+            </wp:cNvGraphicFramePr>
+            <a:graphic xmlns:a="http://schemas.openxmlformats.org/drawingml/2006/main">
+              <a:graphicData uri="http://schemas.openxmlformats.org/drawingml/2006/picture">
+                <pic:pic xmlns:pic="http://schemas.openxmlformats.org/drawingml/2006/picture">
+                  <pic:nvPicPr>
+                    <pic:cNvPr id="1" name=""/>
+                    <pic:cNvPicPr/>
+                  </pic:nvPicPr>
+                  <pic:blipFill>
+                    <a:blip r:embed="rId40"/>
+                    <a:stretch>
+                      <a:fillRect/>
+                    </a:stretch>
+                  </pic:blipFill>
+                  <pic:spPr>
+                    <a:xfrm>
+                      <a:off x="0" y="0"/>
+                      <a:ext cx="2765346" cy="2390503"/>
+                    </a:xfrm>
+                    <a:prstGeom prst="rect">
+                      <a:avLst/>
+                    </a:prstGeom>
+                  </pic:spPr>
+                </pic:pic>
+              </a:graphicData>
+            </a:graphic>
+          </wp:inline>
+        </w:drawing>
+      </w:r>
+    </w:p>
+    <w:p>
+      <w:pPr>
+        <w:rPr>
+          <w:lang w:val="es-UY"/>
+        </w:rPr>
+      </w:pPr>
+    </w:p>
+    <w:p>
+      <w:pPr>
+        <w:rPr>
+          <w:lang w:val="es-UY"/>
+        </w:rPr>
+      </w:pPr>
+    </w:p>
+    <w:p>
+      <w:pPr>
+        <w:rPr>
+          <w:lang w:val="es-UY"/>
+        </w:rPr>
+      </w:pPr>
+    </w:p>
+    <w:p>
+      <w:pPr>
+        <w:rPr>
+          <w:lang w:val="es-UY"/>
+        </w:rPr>
+      </w:pPr>
       <w:r>
         <w:rPr>
           <w:lang w:val="es-UY"/>
@@ -4537,8 +6587,63 @@
         <w:rPr>
           <w:lang w:val="es-UY"/>
         </w:rPr>
-        <w:t xml:space="preserve">También permite buscar los eventos determinados en un año en la parte derecha. El botón borrar, elimina el evento que esté seleccionando. </w:t>
-      </w:r>
+        <w:t>También permite buscar los eventos determinados en un año en la parte derecha. El botón borrar, elimina el evento que esté seleccionando.</w:t>
+      </w:r>
+    </w:p>
+    <w:p>
+      <w:pPr>
+        <w:rPr>
+          <w:lang w:val="es-UY"/>
+        </w:rPr>
+      </w:pPr>
+      <w:r>
+        <w:rPr>
+          <w:noProof/>
+        </w:rPr>
+        <w:lastRenderedPageBreak/>
+        <w:drawing>
+          <wp:inline distT="0" distB="0" distL="0" distR="0" wp14:anchorId="25EEFBF0" wp14:editId="337C81F1">
+            <wp:extent cx="2484791" cy="2147978"/>
+            <wp:effectExtent l="0" t="0" r="0" b="5080"/>
+            <wp:docPr id="43" name="Imagen 43"/>
+            <wp:cNvGraphicFramePr>
+              <a:graphicFrameLocks xmlns:a="http://schemas.openxmlformats.org/drawingml/2006/main" noChangeAspect="1"/>
+            </wp:cNvGraphicFramePr>
+            <a:graphic xmlns:a="http://schemas.openxmlformats.org/drawingml/2006/main">
+              <a:graphicData uri="http://schemas.openxmlformats.org/drawingml/2006/picture">
+                <pic:pic xmlns:pic="http://schemas.openxmlformats.org/drawingml/2006/picture">
+                  <pic:nvPicPr>
+                    <pic:cNvPr id="1" name=""/>
+                    <pic:cNvPicPr/>
+                  </pic:nvPicPr>
+                  <pic:blipFill>
+                    <a:blip r:embed="rId41"/>
+                    <a:stretch>
+                      <a:fillRect/>
+                    </a:stretch>
+                  </pic:blipFill>
+                  <pic:spPr>
+                    <a:xfrm>
+                      <a:off x="0" y="0"/>
+                      <a:ext cx="2496828" cy="2158383"/>
+                    </a:xfrm>
+                    <a:prstGeom prst="rect">
+                      <a:avLst/>
+                    </a:prstGeom>
+                  </pic:spPr>
+                </pic:pic>
+              </a:graphicData>
+            </a:graphic>
+          </wp:inline>
+        </w:drawing>
+      </w:r>
+    </w:p>
+    <w:p>
+      <w:pPr>
+        <w:rPr>
+          <w:lang w:val="es-UY"/>
+        </w:rPr>
+      </w:pPr>
     </w:p>
     <w:p>
       <w:pPr>
@@ -4562,12 +6667,72 @@
     </w:p>
     <w:p>
       <w:pPr>
-        <w:pStyle w:val="Prrafodelista"/>
-        <w:ind w:left="360"/>
-        <w:rPr>
-          <w:lang w:val="es-UY"/>
-        </w:rPr>
-      </w:pPr>
+        <w:rPr>
+          <w:lang w:val="es-UY"/>
+        </w:rPr>
+      </w:pPr>
+    </w:p>
+    <w:p>
+      <w:pPr>
+        <w:rPr>
+          <w:lang w:val="es-UY"/>
+        </w:rPr>
+      </w:pPr>
+    </w:p>
+    <w:p>
+      <w:pPr>
+        <w:pStyle w:val="Prrafodelista"/>
+        <w:ind w:left="360"/>
+        <w:rPr>
+          <w:lang w:val="es-UY"/>
+        </w:rPr>
+      </w:pPr>
+      <w:r>
+        <w:rPr>
+          <w:lang w:val="es-UY"/>
+        </w:rPr>
+        <w:t xml:space="preserve"> </w:t>
+      </w:r>
+      <w:r>
+        <w:rPr>
+          <w:noProof/>
+        </w:rPr>
+        <w:drawing>
+          <wp:inline distT="0" distB="0" distL="0" distR="0" wp14:anchorId="074022E9" wp14:editId="51099229">
+            <wp:extent cx="3045124" cy="2632358"/>
+            <wp:effectExtent l="0" t="0" r="3175" b="0"/>
+            <wp:docPr id="44" name="Imagen 44"/>
+            <wp:cNvGraphicFramePr>
+              <a:graphicFrameLocks xmlns:a="http://schemas.openxmlformats.org/drawingml/2006/main" noChangeAspect="1"/>
+            </wp:cNvGraphicFramePr>
+            <a:graphic xmlns:a="http://schemas.openxmlformats.org/drawingml/2006/main">
+              <a:graphicData uri="http://schemas.openxmlformats.org/drawingml/2006/picture">
+                <pic:pic xmlns:pic="http://schemas.openxmlformats.org/drawingml/2006/picture">
+                  <pic:nvPicPr>
+                    <pic:cNvPr id="1" name=""/>
+                    <pic:cNvPicPr/>
+                  </pic:nvPicPr>
+                  <pic:blipFill>
+                    <a:blip r:embed="rId42"/>
+                    <a:stretch>
+                      <a:fillRect/>
+                    </a:stretch>
+                  </pic:blipFill>
+                  <pic:spPr>
+                    <a:xfrm>
+                      <a:off x="0" y="0"/>
+                      <a:ext cx="3058783" cy="2644165"/>
+                    </a:xfrm>
+                    <a:prstGeom prst="rect">
+                      <a:avLst/>
+                    </a:prstGeom>
+                  </pic:spPr>
+                </pic:pic>
+              </a:graphicData>
+            </a:graphic>
+          </wp:inline>
+        </w:drawing>
+      </w:r>
     </w:p>
     <w:sectPr>
       <w:pgSz w:w="11906" w:h="16838"/>

</xml_diff>